<commit_message>
creato nuovo diario, creato gantt preventivo, generato il pdf del gantt
</commit_message>
<xml_diff>
--- a/Documentazione/Documentazione.docx
+++ b/Documentazione/Documentazione.docx
@@ -2691,38 +2691,26 @@
         <w:rPr>
           <w:lang w:val="it-IT"/>
         </w:rPr>
+        <w:t xml:space="preserve"> Luca, </w:t>
+      </w:r>
+      <w:r>
+        <w:rPr>
+          <w:lang w:val="it-IT"/>
+        </w:rPr>
+        <w:t>Mussi Francesco, Misha Cattaneo</w:t>
+      </w:r>
+      <w:r>
+        <w:rPr>
+          <w:lang w:val="it-IT"/>
+        </w:rPr>
+        <w:t>.</w:t>
+      </w:r>
+      <w:r>
+        <w:rPr>
+          <w:lang w:val="it-IT"/>
+        </w:rPr>
         <w:t xml:space="preserve"> </w:t>
       </w:r>
-      <w:r>
-        <w:rPr>
-          <w:lang w:val="it-IT"/>
-        </w:rPr>
-        <w:t>Luca</w:t>
-      </w:r>
-      <w:r>
-        <w:rPr>
-          <w:lang w:val="it-IT"/>
-        </w:rPr>
-        <w:t xml:space="preserve">, </w:t>
-      </w:r>
-      <w:r>
-        <w:rPr>
-          <w:lang w:val="it-IT"/>
-        </w:rPr>
-        <w:t>Mussi Francesco, Misha Cattaneo</w:t>
-      </w:r>
-      <w:r>
-        <w:rPr>
-          <w:lang w:val="it-IT"/>
-        </w:rPr>
-        <w:t>.</w:t>
-      </w:r>
-      <w:r>
-        <w:rPr>
-          <w:lang w:val="it-IT"/>
-        </w:rPr>
-        <w:t xml:space="preserve"> </w:t>
-      </w:r>
     </w:p>
     <w:p>
       <w:pPr>
@@ -2743,8 +2731,6 @@
           <w:lang w:val="it-IT"/>
         </w:rPr>
       </w:pPr>
-      <w:bookmarkStart w:id="2" w:name="_GoBack"/>
-      <w:bookmarkEnd w:id="2"/>
     </w:p>
     <w:p>
       <w:pPr>
@@ -2862,11 +2848,11 @@
       <w:pPr>
         <w:pStyle w:val="Heading2"/>
       </w:pPr>
-      <w:bookmarkStart w:id="3" w:name="_Toc491247128"/>
+      <w:bookmarkStart w:id="2" w:name="_Toc491247128"/>
       <w:r>
         <w:t>Abstract</w:t>
       </w:r>
-      <w:bookmarkEnd w:id="3"/>
+      <w:bookmarkEnd w:id="2"/>
       <w:r>
         <w:t xml:space="preserve"> </w:t>
       </w:r>
@@ -3121,11 +3107,11 @@
       <w:pPr>
         <w:pStyle w:val="Heading2"/>
       </w:pPr>
-      <w:bookmarkStart w:id="4" w:name="_Toc491247129"/>
+      <w:bookmarkStart w:id="3" w:name="_Toc491247129"/>
       <w:r>
         <w:t>Scopo</w:t>
       </w:r>
-      <w:bookmarkEnd w:id="4"/>
+      <w:bookmarkEnd w:id="3"/>
     </w:p>
     <w:p>
       <w:pPr>
@@ -3163,186 +3149,186 @@
       <w:r>
         <w:br w:type="page"/>
       </w:r>
-      <w:bookmarkStart w:id="5" w:name="_Toc491247130"/>
+      <w:bookmarkStart w:id="4" w:name="_Toc491247130"/>
       <w:r>
         <w:lastRenderedPageBreak/>
         <w:t>Analisi</w:t>
       </w:r>
+      <w:bookmarkEnd w:id="4"/>
+    </w:p>
+    <w:p>
+      <w:pPr>
+        <w:pStyle w:val="Heading2"/>
+      </w:pPr>
+      <w:bookmarkStart w:id="5" w:name="_Toc491247131"/>
+      <w:r>
+        <w:t>Analisi del dominio</w:t>
+      </w:r>
       <w:bookmarkEnd w:id="5"/>
     </w:p>
     <w:p>
       <w:pPr>
+        <w:rPr>
+          <w:lang w:val="it-IT"/>
+        </w:rPr>
+      </w:pPr>
+      <w:r>
+        <w:rPr>
+          <w:lang w:val="it-IT"/>
+        </w:rPr>
+        <w:t>Al momento</w:t>
+      </w:r>
+      <w:r>
+        <w:rPr>
+          <w:lang w:val="it-IT"/>
+        </w:rPr>
+        <w:t xml:space="preserve"> esistono delle soluzioni di </w:t>
+      </w:r>
+      <w:r>
+        <w:rPr>
+          <w:lang w:val="it-IT"/>
+        </w:rPr>
+        <w:t>Google</w:t>
+      </w:r>
+      <w:r>
+        <w:rPr>
+          <w:lang w:val="it-IT"/>
+        </w:rPr>
+        <w:t xml:space="preserve"> e soluzioni della </w:t>
+      </w:r>
+      <w:r>
+        <w:rPr>
+          <w:lang w:val="it-IT"/>
+        </w:rPr>
+        <w:t>Microsoft</w:t>
+      </w:r>
+      <w:r>
+        <w:rPr>
+          <w:lang w:val="it-IT"/>
+        </w:rPr>
+        <w:t xml:space="preserve"> </w:t>
+      </w:r>
+      <w:r>
+        <w:rPr>
+          <w:lang w:val="it-IT"/>
+        </w:rPr>
+        <w:t>ma so</w:t>
+      </w:r>
+      <w:r>
+        <w:rPr>
+          <w:lang w:val="it-IT"/>
+        </w:rPr>
+        <w:t>ddisfano</w:t>
+      </w:r>
+      <w:r>
+        <w:rPr>
+          <w:lang w:val="it-IT"/>
+        </w:rPr>
+        <w:t xml:space="preserve"> i</w:t>
+      </w:r>
+      <w:r>
+        <w:rPr>
+          <w:lang w:val="it-IT"/>
+        </w:rPr>
+        <w:t xml:space="preserve"> </w:t>
+      </w:r>
+      <w:r>
+        <w:rPr>
+          <w:lang w:val="it-IT"/>
+        </w:rPr>
+        <w:t>bisogni</w:t>
+      </w:r>
+      <w:r>
+        <w:rPr>
+          <w:lang w:val="it-IT"/>
+        </w:rPr>
+        <w:t xml:space="preserve"> del </w:t>
+      </w:r>
+      <w:r>
+        <w:rPr>
+          <w:lang w:val="it-IT"/>
+        </w:rPr>
+        <w:t>committente</w:t>
+      </w:r>
+      <w:r>
+        <w:rPr>
+          <w:lang w:val="it-IT"/>
+        </w:rPr>
+        <w:t>.</w:t>
+      </w:r>
+      <w:r>
+        <w:rPr>
+          <w:lang w:val="it-IT"/>
+        </w:rPr>
+        <w:t xml:space="preserve"> Il prodotto deve essere accessibile da un client web e che da la possibilità a degli allievi di un istituto di registrarsi a esso. I dati degli allievi verranno salvati in un file </w:t>
+      </w:r>
+      <w:r>
+        <w:rPr>
+          <w:lang w:val="it-IT"/>
+        </w:rPr>
+        <w:t>CSV</w:t>
+      </w:r>
+      <w:r>
+        <w:rPr>
+          <w:lang w:val="it-IT"/>
+        </w:rPr>
+        <w:t xml:space="preserve"> dopo una convalidazione di tutti i dati inseriti. </w:t>
+      </w:r>
+      <w:r>
+        <w:rPr>
+          <w:lang w:val="it-IT"/>
+        </w:rPr>
+        <w:t>Questo sito è previsto di essere usato da un utente standard con conoscenze basilari di come si usa un pc.</w:t>
+      </w:r>
+      <w:r>
+        <w:rPr>
+          <w:lang w:val="it-IT"/>
+        </w:rPr>
+        <w:t xml:space="preserve"> Per questo sito esistono delle convenzioni per la convalidazione dei dati come lo standard per la forma</w:t>
+      </w:r>
+      <w:r>
+        <w:rPr>
+          <w:lang w:val="it-IT"/>
+        </w:rPr>
+        <w:t xml:space="preserve"> </w:t>
+      </w:r>
+      <w:r>
+        <w:rPr>
+          <w:lang w:val="it-IT"/>
+        </w:rPr>
+        <w:t xml:space="preserve">delle </w:t>
+      </w:r>
+      <w:r>
+        <w:rPr>
+          <w:lang w:val="it-IT"/>
+        </w:rPr>
+        <w:t>e-mail</w:t>
+      </w:r>
+      <w:r>
+        <w:rPr>
+          <w:lang w:val="it-IT"/>
+        </w:rPr>
+        <w:t>, per la selezione dell’sesso, la forma del numero telefonico e la struttura del NAP.</w:t>
+      </w:r>
+    </w:p>
+    <w:p>
+      <w:pPr>
         <w:pStyle w:val="Heading2"/>
       </w:pPr>
-      <w:bookmarkStart w:id="6" w:name="_Toc491247131"/>
-      <w:r>
-        <w:t>Analisi del dominio</w:t>
+      <w:bookmarkStart w:id="6" w:name="_Toc491247132"/>
+      <w:r>
+        <w:t>Analisi e s</w:t>
+      </w:r>
+      <w:r>
+        <w:t>pecifica</w:t>
+      </w:r>
+      <w:r>
+        <w:t xml:space="preserve"> </w:t>
+      </w:r>
+      <w:r>
+        <w:t>dei requisiti</w:t>
       </w:r>
       <w:bookmarkEnd w:id="6"/>
-    </w:p>
-    <w:p>
-      <w:pPr>
-        <w:rPr>
-          <w:lang w:val="it-IT"/>
-        </w:rPr>
-      </w:pPr>
-      <w:r>
-        <w:rPr>
-          <w:lang w:val="it-IT"/>
-        </w:rPr>
-        <w:t>Al momento</w:t>
-      </w:r>
-      <w:r>
-        <w:rPr>
-          <w:lang w:val="it-IT"/>
-        </w:rPr>
-        <w:t xml:space="preserve"> esistono delle soluzioni di </w:t>
-      </w:r>
-      <w:r>
-        <w:rPr>
-          <w:lang w:val="it-IT"/>
-        </w:rPr>
-        <w:t>Google</w:t>
-      </w:r>
-      <w:r>
-        <w:rPr>
-          <w:lang w:val="it-IT"/>
-        </w:rPr>
-        <w:t xml:space="preserve"> e soluzioni della </w:t>
-      </w:r>
-      <w:r>
-        <w:rPr>
-          <w:lang w:val="it-IT"/>
-        </w:rPr>
-        <w:t>Microsoft</w:t>
-      </w:r>
-      <w:r>
-        <w:rPr>
-          <w:lang w:val="it-IT"/>
-        </w:rPr>
-        <w:t xml:space="preserve"> </w:t>
-      </w:r>
-      <w:r>
-        <w:rPr>
-          <w:lang w:val="it-IT"/>
-        </w:rPr>
-        <w:t>ma so</w:t>
-      </w:r>
-      <w:r>
-        <w:rPr>
-          <w:lang w:val="it-IT"/>
-        </w:rPr>
-        <w:t>ddisfano</w:t>
-      </w:r>
-      <w:r>
-        <w:rPr>
-          <w:lang w:val="it-IT"/>
-        </w:rPr>
-        <w:t xml:space="preserve"> i</w:t>
-      </w:r>
-      <w:r>
-        <w:rPr>
-          <w:lang w:val="it-IT"/>
-        </w:rPr>
-        <w:t xml:space="preserve"> </w:t>
-      </w:r>
-      <w:r>
-        <w:rPr>
-          <w:lang w:val="it-IT"/>
-        </w:rPr>
-        <w:t>bisogni</w:t>
-      </w:r>
-      <w:r>
-        <w:rPr>
-          <w:lang w:val="it-IT"/>
-        </w:rPr>
-        <w:t xml:space="preserve"> del </w:t>
-      </w:r>
-      <w:r>
-        <w:rPr>
-          <w:lang w:val="it-IT"/>
-        </w:rPr>
-        <w:t>committente</w:t>
-      </w:r>
-      <w:r>
-        <w:rPr>
-          <w:lang w:val="it-IT"/>
-        </w:rPr>
-        <w:t>.</w:t>
-      </w:r>
-      <w:r>
-        <w:rPr>
-          <w:lang w:val="it-IT"/>
-        </w:rPr>
-        <w:t xml:space="preserve"> Il prodotto deve essere accessibile da un client web e che da la possibilità a degli allievi di un istituto di registrarsi a esso. I dati degli allievi verranno salvati in un file </w:t>
-      </w:r>
-      <w:r>
-        <w:rPr>
-          <w:lang w:val="it-IT"/>
-        </w:rPr>
-        <w:t>CSV</w:t>
-      </w:r>
-      <w:r>
-        <w:rPr>
-          <w:lang w:val="it-IT"/>
-        </w:rPr>
-        <w:t xml:space="preserve"> dopo una convalidazione di tutti i dati inseriti. </w:t>
-      </w:r>
-      <w:r>
-        <w:rPr>
-          <w:lang w:val="it-IT"/>
-        </w:rPr>
-        <w:t>Questo sito è previsto di essere usato da un utente standard con conoscenze basilari di come si usa un pc.</w:t>
-      </w:r>
-      <w:r>
-        <w:rPr>
-          <w:lang w:val="it-IT"/>
-        </w:rPr>
-        <w:t xml:space="preserve"> Per questo sito esistono delle convenzioni per la convalidazione dei dati come lo standard per la forma</w:t>
-      </w:r>
-      <w:r>
-        <w:rPr>
-          <w:lang w:val="it-IT"/>
-        </w:rPr>
-        <w:t xml:space="preserve"> </w:t>
-      </w:r>
-      <w:r>
-        <w:rPr>
-          <w:lang w:val="it-IT"/>
-        </w:rPr>
-        <w:t xml:space="preserve">delle </w:t>
-      </w:r>
-      <w:r>
-        <w:rPr>
-          <w:lang w:val="it-IT"/>
-        </w:rPr>
-        <w:t>e-mail</w:t>
-      </w:r>
-      <w:r>
-        <w:rPr>
-          <w:lang w:val="it-IT"/>
-        </w:rPr>
-        <w:t>, per la selezione dell’sesso, la forma del numero telefonico e la struttura del NAP.</w:t>
-      </w:r>
-    </w:p>
-    <w:p>
-      <w:pPr>
-        <w:pStyle w:val="Heading2"/>
-      </w:pPr>
-      <w:bookmarkStart w:id="7" w:name="_Toc491247132"/>
-      <w:r>
-        <w:t>Analisi e s</w:t>
-      </w:r>
-      <w:r>
-        <w:t>pecifica</w:t>
-      </w:r>
-      <w:r>
-        <w:t xml:space="preserve"> </w:t>
-      </w:r>
-      <w:r>
-        <w:t>dei requisiti</w:t>
-      </w:r>
-      <w:bookmarkEnd w:id="7"/>
       <w:r>
         <w:t xml:space="preserve"> </w:t>
       </w:r>
@@ -3677,23 +3663,14 @@
                 <w:sz w:val="16"/>
                 <w:lang w:val="it-IT"/>
               </w:rPr>
-              <w:t xml:space="preserve">Costruire un </w:t>
-            </w:r>
-            <w:proofErr w:type="spellStart"/>
+              <w:t>F</w:t>
+            </w:r>
             <w:r>
               <w:rPr>
                 <w:sz w:val="16"/>
                 <w:lang w:val="it-IT"/>
               </w:rPr>
-              <w:t>form</w:t>
-            </w:r>
-            <w:proofErr w:type="spellEnd"/>
-            <w:r>
-              <w:rPr>
-                <w:sz w:val="16"/>
-                <w:lang w:val="it-IT"/>
-              </w:rPr>
-              <w:t xml:space="preserve"> di registrazione</w:t>
+              <w:t>orm di registrazione</w:t>
             </w:r>
           </w:p>
         </w:tc>
@@ -4116,6 +4093,8 @@
               </w:rPr>
               <w:t xml:space="preserve"> a scelta del Programmatore</w:t>
             </w:r>
+            <w:bookmarkStart w:id="7" w:name="_GoBack"/>
+            <w:bookmarkEnd w:id="7"/>
           </w:p>
         </w:tc>
       </w:tr>
@@ -13379,6 +13358,7 @@
     <w:rsidRoot w:val="009E71A3"/>
     <w:rsid w:val="00146B32"/>
     <w:rsid w:val="00261EA8"/>
+    <w:rsid w:val="00363F43"/>
     <w:rsid w:val="009E71A3"/>
     <w:rsid w:val="00BD2298"/>
     <w:rsid w:val="00BF755F"/>
@@ -14130,7 +14110,7 @@
 </file>
 
 <file path=customXml/itemProps1.xml><?xml version="1.0" encoding="utf-8"?>
-<ds:datastoreItem xmlns:ds="http://schemas.openxmlformats.org/officeDocument/2006/customXml" ds:itemID="{B899F2A7-6255-4CE4-BD8C-D129CA5A197D}">
+<ds:datastoreItem xmlns:ds="http://schemas.openxmlformats.org/officeDocument/2006/customXml" ds:itemID="{CA04D274-DA04-488F-955A-5CB4099E9891}">
   <ds:schemaRefs>
     <ds:schemaRef ds:uri="http://schemas.openxmlformats.org/officeDocument/2006/bibliography"/>
   </ds:schemaRefs>

</xml_diff>

<commit_message>
commit lezione dopo il test
</commit_message>
<xml_diff>
--- a/Documentazione/Documentazione.docx
+++ b/Documentazione/Documentazione.docx
@@ -2749,8 +2749,6 @@
         </w:rPr>
         <w:t>.</w:t>
       </w:r>
-      <w:bookmarkStart w:id="3" w:name="_GoBack"/>
-      <w:bookmarkEnd w:id="3"/>
     </w:p>
     <w:p>
       <w:pPr>
@@ -3061,6 +3059,7 @@
         <w:ind w:left="720"/>
         <w:rPr>
           <w:i/>
+          <w:lang w:val="en-GB"/>
         </w:rPr>
       </w:pPr>
     </w:p>
@@ -3071,14 +3070,14 @@
           <w:lang w:val="it-CH"/>
         </w:rPr>
       </w:pPr>
-      <w:bookmarkStart w:id="4" w:name="_Toc491247129"/>
+      <w:bookmarkStart w:id="3" w:name="_Toc491247129"/>
       <w:r>
         <w:rPr>
           <w:lang w:val="it-CH"/>
         </w:rPr>
         <w:t>Scopo</w:t>
       </w:r>
-      <w:bookmarkEnd w:id="4"/>
+      <w:bookmarkEnd w:id="3"/>
     </w:p>
     <w:p>
       <w:r>
@@ -3108,7 +3107,7 @@
         </w:rPr>
         <w:br w:type="page"/>
       </w:r>
-      <w:bookmarkStart w:id="5" w:name="_Toc491247130"/>
+      <w:bookmarkStart w:id="4" w:name="_Toc491247130"/>
       <w:r>
         <w:rPr>
           <w:lang w:val="it-CH"/>
@@ -3116,121 +3115,121 @@
         <w:lastRenderedPageBreak/>
         <w:t>Analisi</w:t>
       </w:r>
+      <w:bookmarkEnd w:id="4"/>
+    </w:p>
+    <w:p>
+      <w:pPr>
+        <w:pStyle w:val="Heading2"/>
+        <w:rPr>
+          <w:lang w:val="it-CH"/>
+        </w:rPr>
+      </w:pPr>
+      <w:bookmarkStart w:id="5" w:name="_Toc491247131"/>
+      <w:r>
+        <w:rPr>
+          <w:lang w:val="it-CH"/>
+        </w:rPr>
+        <w:t>Analisi del dominio</w:t>
+      </w:r>
       <w:bookmarkEnd w:id="5"/>
     </w:p>
     <w:p>
+      <w:r>
+        <w:t>Al momento</w:t>
+      </w:r>
+      <w:r>
+        <w:t xml:space="preserve"> esistono delle soluzioni di </w:t>
+      </w:r>
+      <w:r>
+        <w:t>Google</w:t>
+      </w:r>
+      <w:r>
+        <w:t xml:space="preserve"> e soluzioni della </w:t>
+      </w:r>
+      <w:r>
+        <w:t>Microsoft</w:t>
+      </w:r>
+      <w:r>
+        <w:t xml:space="preserve"> </w:t>
+      </w:r>
+      <w:r>
+        <w:t>ma so</w:t>
+      </w:r>
+      <w:r>
+        <w:t>ddisfano</w:t>
+      </w:r>
+      <w:r>
+        <w:t xml:space="preserve"> i</w:t>
+      </w:r>
+      <w:r>
+        <w:t xml:space="preserve"> </w:t>
+      </w:r>
+      <w:r>
+        <w:t>bisogni</w:t>
+      </w:r>
+      <w:r>
+        <w:t xml:space="preserve"> del </w:t>
+      </w:r>
+      <w:r>
+        <w:t>committente</w:t>
+      </w:r>
+      <w:r>
+        <w:t xml:space="preserve">. Il prodotto deve essere accessibile da un client web e che </w:t>
+      </w:r>
+      <w:proofErr w:type="spellStart"/>
+      <w:r>
+        <w:t>da</w:t>
+      </w:r>
+      <w:proofErr w:type="spellEnd"/>
+      <w:r>
+        <w:t xml:space="preserve"> la possibilità a degli allievi di un istituto di registrarsi a esso. I dati degli allievi verranno salvati in un file </w:t>
+      </w:r>
+      <w:r>
+        <w:t>CSV</w:t>
+      </w:r>
+      <w:r>
+        <w:t xml:space="preserve"> dopo una convalidazione di tutti i dati inseriti. </w:t>
+      </w:r>
+      <w:r>
+        <w:t>Questo sito è previsto di essere usato da un utente standard con conoscenze basilari di come si usa un pc.</w:t>
+      </w:r>
+      <w:r>
+        <w:t xml:space="preserve"> Per questo sito esistono delle convenzioni per la convalidazione dei dati come lo standard per la forma</w:t>
+      </w:r>
+      <w:r>
+        <w:t xml:space="preserve"> </w:t>
+      </w:r>
+      <w:r>
+        <w:t xml:space="preserve">delle </w:t>
+      </w:r>
+      <w:r>
+        <w:t>e-mail</w:t>
+      </w:r>
+      <w:r>
+        <w:t>, per la selezione del</w:t>
+      </w:r>
+      <w:r>
+        <w:t xml:space="preserve"> </w:t>
+      </w:r>
+      <w:r>
+        <w:t>sesso, la forma del numero telefonico e la struttura del NAP.</w:t>
+      </w:r>
+    </w:p>
+    <w:p>
       <w:pPr>
         <w:pStyle w:val="Heading2"/>
         <w:rPr>
           <w:lang w:val="it-CH"/>
         </w:rPr>
       </w:pPr>
-      <w:bookmarkStart w:id="6" w:name="_Toc491247131"/>
+      <w:bookmarkStart w:id="6" w:name="_Toc491247132"/>
       <w:r>
         <w:rPr>
           <w:lang w:val="it-CH"/>
         </w:rPr>
-        <w:t>Analisi del dominio</w:t>
+        <w:t>Analisi e specifica dei requisiti</w:t>
       </w:r>
       <w:bookmarkEnd w:id="6"/>
-    </w:p>
-    <w:p>
-      <w:r>
-        <w:t>Al momento</w:t>
-      </w:r>
-      <w:r>
-        <w:t xml:space="preserve"> esistono delle soluzioni di </w:t>
-      </w:r>
-      <w:r>
-        <w:t>Google</w:t>
-      </w:r>
-      <w:r>
-        <w:t xml:space="preserve"> e soluzioni della </w:t>
-      </w:r>
-      <w:r>
-        <w:t>Microsoft</w:t>
-      </w:r>
-      <w:r>
-        <w:t xml:space="preserve"> </w:t>
-      </w:r>
-      <w:r>
-        <w:t>ma so</w:t>
-      </w:r>
-      <w:r>
-        <w:t>ddisfano</w:t>
-      </w:r>
-      <w:r>
-        <w:t xml:space="preserve"> i</w:t>
-      </w:r>
-      <w:r>
-        <w:t xml:space="preserve"> </w:t>
-      </w:r>
-      <w:r>
-        <w:t>bisogni</w:t>
-      </w:r>
-      <w:r>
-        <w:t xml:space="preserve"> del </w:t>
-      </w:r>
-      <w:r>
-        <w:t>committente</w:t>
-      </w:r>
-      <w:r>
-        <w:t xml:space="preserve">. Il prodotto deve essere accessibile da un client web e che </w:t>
-      </w:r>
-      <w:proofErr w:type="spellStart"/>
-      <w:r>
-        <w:t>da</w:t>
-      </w:r>
-      <w:proofErr w:type="spellEnd"/>
-      <w:r>
-        <w:t xml:space="preserve"> la possibilità a degli allievi di un istituto di registrarsi a esso. I dati degli allievi verranno salvati in un file </w:t>
-      </w:r>
-      <w:r>
-        <w:t>CSV</w:t>
-      </w:r>
-      <w:r>
-        <w:t xml:space="preserve"> dopo una convalidazione di tutti i dati inseriti. </w:t>
-      </w:r>
-      <w:r>
-        <w:t>Questo sito è previsto di essere usato da un utente standard con conoscenze basilari di come si usa un pc.</w:t>
-      </w:r>
-      <w:r>
-        <w:t xml:space="preserve"> Per questo sito esistono delle convenzioni per la convalidazione dei dati come lo standard per la forma</w:t>
-      </w:r>
-      <w:r>
-        <w:t xml:space="preserve"> </w:t>
-      </w:r>
-      <w:r>
-        <w:t xml:space="preserve">delle </w:t>
-      </w:r>
-      <w:r>
-        <w:t>e-mail</w:t>
-      </w:r>
-      <w:r>
-        <w:t>, per la selezione del</w:t>
-      </w:r>
-      <w:r>
-        <w:t xml:space="preserve"> </w:t>
-      </w:r>
-      <w:r>
-        <w:t>sesso, la forma del numero telefonico e la struttura del NAP.</w:t>
-      </w:r>
-    </w:p>
-    <w:p>
-      <w:pPr>
-        <w:pStyle w:val="Heading2"/>
-        <w:rPr>
-          <w:lang w:val="it-CH"/>
-        </w:rPr>
-      </w:pPr>
-      <w:bookmarkStart w:id="7" w:name="_Toc491247132"/>
-      <w:r>
-        <w:rPr>
-          <w:lang w:val="it-CH"/>
-        </w:rPr>
-        <w:t>Analisi e specifica dei requisiti</w:t>
-      </w:r>
-      <w:bookmarkEnd w:id="7"/>
       <w:r>
         <w:rPr>
           <w:lang w:val="it-CH"/>
@@ -5803,7 +5802,7 @@
         </w:rPr>
         <w:br w:type="page"/>
       </w:r>
-      <w:bookmarkStart w:id="8" w:name="_Toc491247133"/>
+      <w:bookmarkStart w:id="7" w:name="_Toc491247133"/>
       <w:r>
         <w:rPr>
           <w:lang w:val="it-CH"/>
@@ -5811,29 +5810,29 @@
         <w:lastRenderedPageBreak/>
         <w:t>Use case</w:t>
       </w:r>
+      <w:bookmarkEnd w:id="7"/>
+    </w:p>
+    <w:p>
+      <w:r>
+        <w:t>I casi d’uso rappresentano l’interazione tra i vari attori e le funzionalità del prodotto.</w:t>
+      </w:r>
+    </w:p>
+    <w:p/>
+    <w:p>
+      <w:pPr>
+        <w:pStyle w:val="Heading2"/>
+        <w:rPr>
+          <w:lang w:val="it-CH"/>
+        </w:rPr>
+      </w:pPr>
+      <w:bookmarkStart w:id="8" w:name="_Toc491247134"/>
+      <w:r>
+        <w:rPr>
+          <w:lang w:val="it-CH"/>
+        </w:rPr>
+        <w:t>Pianificazione</w:t>
+      </w:r>
       <w:bookmarkEnd w:id="8"/>
-    </w:p>
-    <w:p>
-      <w:r>
-        <w:t>I casi d’uso rappresentano l’interazione tra i vari attori e le funzionalità del prodotto.</w:t>
-      </w:r>
-    </w:p>
-    <w:p/>
-    <w:p>
-      <w:pPr>
-        <w:pStyle w:val="Heading2"/>
-        <w:rPr>
-          <w:lang w:val="it-CH"/>
-        </w:rPr>
-      </w:pPr>
-      <w:bookmarkStart w:id="9" w:name="_Toc491247134"/>
-      <w:r>
-        <w:rPr>
-          <w:lang w:val="it-CH"/>
-        </w:rPr>
-        <w:t>Pianificazione</w:t>
-      </w:r>
-      <w:bookmarkEnd w:id="9"/>
     </w:p>
     <w:p/>
     <w:tbl>
@@ -5950,33 +5949,33 @@
           <w:lang w:val="it-CH"/>
         </w:rPr>
       </w:pPr>
-      <w:bookmarkStart w:id="10" w:name="_Toc491247135"/>
+      <w:bookmarkStart w:id="9" w:name="_Toc491247135"/>
       <w:r>
         <w:rPr>
           <w:lang w:val="it-CH"/>
         </w:rPr>
         <w:t>Analisi dei mezzi</w:t>
       </w:r>
+      <w:bookmarkEnd w:id="9"/>
+    </w:p>
+    <w:p/>
+    <w:p>
+      <w:pPr>
+        <w:pStyle w:val="Heading3"/>
+        <w:rPr>
+          <w:lang w:val="it-CH"/>
+        </w:rPr>
+      </w:pPr>
+      <w:bookmarkStart w:id="10" w:name="_Toc413411419"/>
+      <w:bookmarkStart w:id="11" w:name="_Toc491247136"/>
+      <w:r>
+        <w:rPr>
+          <w:lang w:val="it-CH"/>
+        </w:rPr>
+        <w:t>Software</w:t>
+      </w:r>
       <w:bookmarkEnd w:id="10"/>
-    </w:p>
-    <w:p/>
-    <w:p>
-      <w:pPr>
-        <w:pStyle w:val="Heading3"/>
-        <w:rPr>
-          <w:lang w:val="it-CH"/>
-        </w:rPr>
-      </w:pPr>
-      <w:bookmarkStart w:id="11" w:name="_Toc413411419"/>
-      <w:bookmarkStart w:id="12" w:name="_Toc491247136"/>
-      <w:r>
-        <w:rPr>
-          <w:lang w:val="it-CH"/>
-        </w:rPr>
-        <w:t>Software</w:t>
-      </w:r>
       <w:bookmarkEnd w:id="11"/>
-      <w:bookmarkEnd w:id="12"/>
     </w:p>
     <w:p>
       <w:r>
@@ -6146,16 +6145,16 @@
           <w:lang w:val="it-CH"/>
         </w:rPr>
       </w:pPr>
-      <w:bookmarkStart w:id="13" w:name="_Toc413411420"/>
-      <w:bookmarkStart w:id="14" w:name="_Toc491247137"/>
+      <w:bookmarkStart w:id="12" w:name="_Toc413411420"/>
+      <w:bookmarkStart w:id="13" w:name="_Toc491247137"/>
       <w:r>
         <w:rPr>
           <w:lang w:val="it-CH"/>
         </w:rPr>
         <w:t>Hardware</w:t>
       </w:r>
+      <w:bookmarkEnd w:id="12"/>
       <w:bookmarkEnd w:id="13"/>
-      <w:bookmarkEnd w:id="14"/>
     </w:p>
     <w:p>
       <w:r>
@@ -6201,25 +6200,303 @@
         <w:t>Su quale piattaforma dovrà essere eseguito il prodotto? Che hardware particolare è coinvolto nel progetto? Che particolarità e limitazioni presenta? Che hw sarà disponibile durante lo sviluppo?</w:t>
       </w:r>
     </w:p>
+    <w:p/>
     <w:p>
       <w:pPr>
         <w:pStyle w:val="Heading1"/>
       </w:pPr>
-      <w:bookmarkStart w:id="15" w:name="_Toc429059808"/>
-      <w:bookmarkStart w:id="16" w:name="_Toc491247138"/>
+      <w:bookmarkStart w:id="14" w:name="_Toc429059808"/>
+      <w:bookmarkStart w:id="15" w:name="_Toc491247138"/>
       <w:r>
         <w:lastRenderedPageBreak/>
         <w:t>Progettazione</w:t>
       </w:r>
+      <w:bookmarkEnd w:id="14"/>
       <w:bookmarkEnd w:id="15"/>
+    </w:p>
+    <w:p>
+      <w:pPr>
+        <w:pStyle w:val="Heading2"/>
+        <w:rPr>
+          <w:lang w:val="it-CH"/>
+        </w:rPr>
+      </w:pPr>
+      <w:bookmarkStart w:id="16" w:name="_Toc429059809"/>
+      <w:bookmarkStart w:id="17" w:name="_Toc491247139"/>
+      <w:r>
+        <w:rPr>
+          <w:lang w:val="it-CH"/>
+        </w:rPr>
+        <w:t>Design dell’architettura del sistema</w:t>
+      </w:r>
       <w:bookmarkEnd w:id="16"/>
-    </w:p>
-    <w:p>
-      <w:r>
-        <w:t>Questo capitolo descrive esaustivamente come deve essere realizzato il prodotto fin nei suoi dettagli. Una buona progettazione permette all’esecutore di evitare fraintendimenti e imprecisioni nell’implementazione del prodotto.</w:t>
-      </w:r>
+      <w:bookmarkEnd w:id="17"/>
+    </w:p>
+    <w:p>
+      <w:r>
+        <w:rPr>
+          <w:noProof/>
+        </w:rPr>
+        <w:drawing>
+          <wp:inline distT="0" distB="0" distL="0" distR="0" wp14:anchorId="52627FE8" wp14:editId="7B5B8509">
+            <wp:extent cx="6120130" cy="2869565"/>
+            <wp:effectExtent l="0" t="0" r="0" b="6985"/>
+            <wp:docPr id="12" name="Picture 12"/>
+            <wp:cNvGraphicFramePr>
+              <a:graphicFrameLocks xmlns:a="http://schemas.openxmlformats.org/drawingml/2006/main" noChangeAspect="1"/>
+            </wp:cNvGraphicFramePr>
+            <a:graphic xmlns:a="http://schemas.openxmlformats.org/drawingml/2006/main">
+              <a:graphicData uri="http://schemas.openxmlformats.org/drawingml/2006/picture">
+                <pic:pic xmlns:pic="http://schemas.openxmlformats.org/drawingml/2006/picture">
+                  <pic:nvPicPr>
+                    <pic:cNvPr id="12" name="DiagrammadiFlussoDelleInterfaccie.png"/>
+                    <pic:cNvPicPr/>
+                  </pic:nvPicPr>
+                  <pic:blipFill>
+                    <a:blip r:embed="rId9" cstate="print">
+                      <a:extLst>
+                        <a:ext uri="{28A0092B-C50C-407E-A947-70E740481C1C}">
+                          <a14:useLocalDpi xmlns:a14="http://schemas.microsoft.com/office/drawing/2010/main" val="0"/>
+                        </a:ext>
+                      </a:extLst>
+                    </a:blip>
+                    <a:stretch>
+                      <a:fillRect/>
+                    </a:stretch>
+                  </pic:blipFill>
+                  <pic:spPr>
+                    <a:xfrm>
+                      <a:off x="0" y="0"/>
+                      <a:ext cx="6120130" cy="2869565"/>
+                    </a:xfrm>
+                    <a:prstGeom prst="rect">
+                      <a:avLst/>
+                    </a:prstGeom>
+                  </pic:spPr>
+                </pic:pic>
+              </a:graphicData>
+            </a:graphic>
+          </wp:inline>
+        </w:drawing>
+      </w:r>
+    </w:p>
+    <w:p>
+      <w:pPr>
+        <w:pStyle w:val="Heading2"/>
+        <w:rPr>
+          <w:lang w:val="it-CH"/>
+        </w:rPr>
+      </w:pPr>
+      <w:bookmarkStart w:id="18" w:name="_Toc429059810"/>
+      <w:bookmarkStart w:id="19" w:name="_Toc491247140"/>
+      <w:r>
+        <w:rPr>
+          <w:lang w:val="it-CH"/>
+        </w:rPr>
+        <w:t>Design dei dati e database</w:t>
+      </w:r>
+      <w:bookmarkEnd w:id="18"/>
+      <w:bookmarkEnd w:id="19"/>
+    </w:p>
+    <w:p>
+      <w:r>
+        <w:t>Il prodotto non usa nessun database.</w:t>
+      </w:r>
+    </w:p>
+    <w:p>
+      <w:pPr>
+        <w:pStyle w:val="Heading2"/>
+        <w:rPr>
+          <w:lang w:val="it-CH"/>
+        </w:rPr>
+      </w:pPr>
+      <w:bookmarkStart w:id="20" w:name="_Toc429059811"/>
+      <w:bookmarkStart w:id="21" w:name="_Toc491247141"/>
+      <w:r>
+        <w:rPr>
+          <w:lang w:val="it-CH"/>
+        </w:rPr>
+        <w:t>Design delle interfacce</w:t>
+      </w:r>
+      <w:bookmarkEnd w:id="20"/>
+      <w:bookmarkEnd w:id="21"/>
     </w:p>
     <w:p/>
+    <w:p/>
+    <w:p/>
+    <w:p>
+      <w:r>
+        <w:rPr>
+          <w:noProof/>
+        </w:rPr>
+        <w:drawing>
+          <wp:inline distT="0" distB="0" distL="0" distR="0" wp14:anchorId="6115FC60" wp14:editId="3C20F619">
+            <wp:extent cx="5109883" cy="2874111"/>
+            <wp:effectExtent l="19050" t="19050" r="14605" b="21590"/>
+            <wp:docPr id="9" name="Picture 9"/>
+            <wp:cNvGraphicFramePr>
+              <a:graphicFrameLocks xmlns:a="http://schemas.openxmlformats.org/drawingml/2006/main" noChangeAspect="1"/>
+            </wp:cNvGraphicFramePr>
+            <a:graphic xmlns:a="http://schemas.openxmlformats.org/drawingml/2006/main">
+              <a:graphicData uri="http://schemas.openxmlformats.org/drawingml/2006/picture">
+                <pic:pic xmlns:pic="http://schemas.openxmlformats.org/drawingml/2006/picture">
+                  <pic:nvPicPr>
+                    <pic:cNvPr id="9" name="Progetto1_Pagina1.png"/>
+                    <pic:cNvPicPr/>
+                  </pic:nvPicPr>
+                  <pic:blipFill>
+                    <a:blip r:embed="rId10" cstate="print">
+                      <a:extLst>
+                        <a:ext uri="{28A0092B-C50C-407E-A947-70E740481C1C}">
+                          <a14:useLocalDpi xmlns:a14="http://schemas.microsoft.com/office/drawing/2010/main" val="0"/>
+                        </a:ext>
+                      </a:extLst>
+                    </a:blip>
+                    <a:stretch>
+                      <a:fillRect/>
+                    </a:stretch>
+                  </pic:blipFill>
+                  <pic:spPr>
+                    <a:xfrm>
+                      <a:off x="0" y="0"/>
+                      <a:ext cx="5154092" cy="2898977"/>
+                    </a:xfrm>
+                    <a:prstGeom prst="rect">
+                      <a:avLst/>
+                    </a:prstGeom>
+                    <a:ln>
+                      <a:solidFill>
+                        <a:schemeClr val="tx1"/>
+                      </a:solidFill>
+                    </a:ln>
+                  </pic:spPr>
+                </pic:pic>
+              </a:graphicData>
+            </a:graphic>
+          </wp:inline>
+        </w:drawing>
+      </w:r>
+    </w:p>
+    <w:p/>
+    <w:p/>
+    <w:p/>
+    <w:p/>
+    <w:p/>
+    <w:p>
+      <w:r>
+        <w:rPr>
+          <w:noProof/>
+        </w:rPr>
+        <w:drawing>
+          <wp:inline distT="0" distB="0" distL="0" distR="0" wp14:anchorId="3C563F89" wp14:editId="486F91F7">
+            <wp:extent cx="6120130" cy="3442335"/>
+            <wp:effectExtent l="19050" t="19050" r="13970" b="24765"/>
+            <wp:docPr id="10" name="Picture 10"/>
+            <wp:cNvGraphicFramePr>
+              <a:graphicFrameLocks xmlns:a="http://schemas.openxmlformats.org/drawingml/2006/main" noChangeAspect="1"/>
+            </wp:cNvGraphicFramePr>
+            <a:graphic xmlns:a="http://schemas.openxmlformats.org/drawingml/2006/main">
+              <a:graphicData uri="http://schemas.openxmlformats.org/drawingml/2006/picture">
+                <pic:pic xmlns:pic="http://schemas.openxmlformats.org/drawingml/2006/picture">
+                  <pic:nvPicPr>
+                    <pic:cNvPr id="10" name="Progetto1_Pagina2.png"/>
+                    <pic:cNvPicPr/>
+                  </pic:nvPicPr>
+                  <pic:blipFill>
+                    <a:blip r:embed="rId11" cstate="print">
+                      <a:extLst>
+                        <a:ext uri="{28A0092B-C50C-407E-A947-70E740481C1C}">
+                          <a14:useLocalDpi xmlns:a14="http://schemas.microsoft.com/office/drawing/2010/main" val="0"/>
+                        </a:ext>
+                      </a:extLst>
+                    </a:blip>
+                    <a:stretch>
+                      <a:fillRect/>
+                    </a:stretch>
+                  </pic:blipFill>
+                  <pic:spPr>
+                    <a:xfrm>
+                      <a:off x="0" y="0"/>
+                      <a:ext cx="6120130" cy="3442335"/>
+                    </a:xfrm>
+                    <a:prstGeom prst="rect">
+                      <a:avLst/>
+                    </a:prstGeom>
+                    <a:ln>
+                      <a:solidFill>
+                        <a:schemeClr val="tx1"/>
+                      </a:solidFill>
+                    </a:ln>
+                  </pic:spPr>
+                </pic:pic>
+              </a:graphicData>
+            </a:graphic>
+          </wp:inline>
+        </w:drawing>
+      </w:r>
+    </w:p>
+    <w:p/>
+    <w:p/>
+    <w:p/>
+    <w:p>
+      <w:r>
+        <w:rPr>
+          <w:noProof/>
+        </w:rPr>
+        <w:drawing>
+          <wp:inline distT="0" distB="0" distL="0" distR="0" wp14:anchorId="6DCAA703" wp14:editId="64AC6E09">
+            <wp:extent cx="6120130" cy="3442335"/>
+            <wp:effectExtent l="19050" t="19050" r="13970" b="24765"/>
+            <wp:docPr id="11" name="Picture 11"/>
+            <wp:cNvGraphicFramePr>
+              <a:graphicFrameLocks xmlns:a="http://schemas.openxmlformats.org/drawingml/2006/main" noChangeAspect="1"/>
+            </wp:cNvGraphicFramePr>
+            <a:graphic xmlns:a="http://schemas.openxmlformats.org/drawingml/2006/main">
+              <a:graphicData uri="http://schemas.openxmlformats.org/drawingml/2006/picture">
+                <pic:pic xmlns:pic="http://schemas.openxmlformats.org/drawingml/2006/picture">
+                  <pic:nvPicPr>
+                    <pic:cNvPr id="11" name="Progetto1_Pagina3.png"/>
+                    <pic:cNvPicPr/>
+                  </pic:nvPicPr>
+                  <pic:blipFill>
+                    <a:blip r:embed="rId12" cstate="print">
+                      <a:extLst>
+                        <a:ext uri="{28A0092B-C50C-407E-A947-70E740481C1C}">
+                          <a14:useLocalDpi xmlns:a14="http://schemas.microsoft.com/office/drawing/2010/main" val="0"/>
+                        </a:ext>
+                      </a:extLst>
+                    </a:blip>
+                    <a:stretch>
+                      <a:fillRect/>
+                    </a:stretch>
+                  </pic:blipFill>
+                  <pic:spPr>
+                    <a:xfrm>
+                      <a:off x="0" y="0"/>
+                      <a:ext cx="6120130" cy="3442335"/>
+                    </a:xfrm>
+                    <a:prstGeom prst="rect">
+                      <a:avLst/>
+                    </a:prstGeom>
+                    <a:ln>
+                      <a:solidFill>
+                        <a:schemeClr val="tx1"/>
+                      </a:solidFill>
+                    </a:ln>
+                  </pic:spPr>
+                </pic:pic>
+              </a:graphicData>
+            </a:graphic>
+          </wp:inline>
+        </w:drawing>
+      </w:r>
+    </w:p>
+    <w:p/>
+    <w:p/>
+    <w:p/>
+    <w:p/>
+    <w:p/>
+    <w:p/>
     <w:p>
       <w:pPr>
         <w:pStyle w:val="Heading2"/>
@@ -6227,217 +6504,66 @@
           <w:lang w:val="it-CH"/>
         </w:rPr>
       </w:pPr>
-      <w:bookmarkStart w:id="17" w:name="_Toc429059809"/>
-      <w:bookmarkStart w:id="18" w:name="_Toc491247139"/>
+      <w:bookmarkStart w:id="22" w:name="_Toc429059812"/>
+      <w:bookmarkStart w:id="23" w:name="_Toc491247142"/>
       <w:r>
         <w:rPr>
           <w:lang w:val="it-CH"/>
         </w:rPr>
-        <w:t>Design dell’architettura del sistema</w:t>
-      </w:r>
-      <w:bookmarkEnd w:id="17"/>
-      <w:bookmarkEnd w:id="18"/>
-    </w:p>
-    <w:p>
-      <w:r>
-        <w:t>Descrive:</w:t>
-      </w:r>
-    </w:p>
-    <w:p>
-      <w:pPr>
-        <w:numPr>
-          <w:ilvl w:val="0"/>
-          <w:numId w:val="10"/>
-        </w:numPr>
-      </w:pPr>
-      <w:r>
-        <w:t>La struttura del programma/sistema lo schema di rete...</w:t>
-      </w:r>
-    </w:p>
-    <w:p>
-      <w:pPr>
-        <w:numPr>
-          <w:ilvl w:val="0"/>
-          <w:numId w:val="10"/>
-        </w:numPr>
-      </w:pPr>
-      <w:r>
-        <w:t>Gli oggetti/moduli/componenti che lo compongono.</w:t>
-      </w:r>
-    </w:p>
-    <w:p>
-      <w:pPr>
-        <w:numPr>
-          <w:ilvl w:val="0"/>
-          <w:numId w:val="10"/>
-        </w:numPr>
-      </w:pPr>
-      <w:r>
-        <w:t xml:space="preserve">I flussi di informazione in ingresso ed in uscita e le relative elaborazioni. Può utilizzare </w:t>
-      </w:r>
-      <w:r>
-        <w:rPr>
-          <w:i/>
-        </w:rPr>
-        <w:t>diagrammi di flusso dei dati</w:t>
-      </w:r>
-      <w:r>
-        <w:t xml:space="preserve"> (DFD).</w:t>
-      </w:r>
-    </w:p>
-    <w:p>
-      <w:pPr>
-        <w:numPr>
-          <w:ilvl w:val="0"/>
-          <w:numId w:val="10"/>
-        </w:numPr>
-      </w:pPr>
-      <w:r>
-        <w:t>Eventuale sitemap</w:t>
-      </w:r>
-    </w:p>
-    <w:p/>
-    <w:p>
-      <w:pPr>
-        <w:pStyle w:val="Heading2"/>
-        <w:rPr>
-          <w:lang w:val="it-CH"/>
-        </w:rPr>
-      </w:pPr>
-      <w:bookmarkStart w:id="19" w:name="_Toc429059810"/>
-      <w:bookmarkStart w:id="20" w:name="_Toc491247140"/>
-      <w:r>
-        <w:rPr>
-          <w:lang w:val="it-CH"/>
-        </w:rPr>
-        <w:t>Design dei dati e database</w:t>
-      </w:r>
-      <w:bookmarkEnd w:id="19"/>
-      <w:bookmarkEnd w:id="20"/>
-    </w:p>
-    <w:p>
-      <w:r>
-        <w:t>Descrizione delle strutture di dati utilizzate dal programma in base agli attributi e le relazioni degli oggetti in uso.</w:t>
-      </w:r>
-    </w:p>
-    <w:p>
-      <w:r>
-        <w:t>Schema E-R, schema logico e descrizione.</w:t>
-      </w:r>
-    </w:p>
-    <w:p>
-      <w:r>
-        <w:t>Se il diagramma E-R viene modificato, sulla doc dovrà apparire l’ultima versione, mentre le vecchie saranno sui diari.</w:t>
-      </w:r>
-    </w:p>
-    <w:p>
-      <w:pPr>
-        <w:pStyle w:val="Heading2"/>
-        <w:rPr>
-          <w:lang w:val="it-CH"/>
-        </w:rPr>
-      </w:pPr>
-      <w:bookmarkStart w:id="21" w:name="_Toc429059811"/>
-      <w:bookmarkStart w:id="22" w:name="_Toc491247141"/>
-      <w:r>
-        <w:rPr>
-          <w:lang w:val="it-CH"/>
-        </w:rPr>
-        <w:t>Design delle interfacce</w:t>
-      </w:r>
-      <w:bookmarkEnd w:id="21"/>
+        <w:lastRenderedPageBreak/>
+        <w:t>Design procedurale</w:t>
+      </w:r>
       <w:bookmarkEnd w:id="22"/>
-    </w:p>
-    <w:p>
-      <w:r>
-        <w:t>Descrizione delle interfacce interne ed esterne del sistema e dell’interfaccia utente. La progettazione delle interfacce è basata sulle informazioni ricavate durante la fase di analisi e realizzata tramite mockups.</w:t>
-      </w:r>
-    </w:p>
-    <w:p>
-      <w:pPr>
-        <w:pStyle w:val="Heading2"/>
-        <w:rPr>
-          <w:lang w:val="it-CH"/>
-        </w:rPr>
-      </w:pPr>
-      <w:bookmarkStart w:id="23" w:name="_Toc429059812"/>
-      <w:bookmarkStart w:id="24" w:name="_Toc491247142"/>
-      <w:r>
-        <w:rPr>
-          <w:lang w:val="it-CH"/>
-        </w:rPr>
-        <w:t>Design procedurale</w:t>
-      </w:r>
       <w:bookmarkEnd w:id="23"/>
-      <w:bookmarkEnd w:id="24"/>
-    </w:p>
-    <w:p>
-      <w:r>
-        <w:t>Descrive i concetti dettagliati dell’architettura/sviluppo utilizzando ad esempio:</w:t>
-      </w:r>
-    </w:p>
-    <w:p>
-      <w:pPr>
-        <w:numPr>
-          <w:ilvl w:val="0"/>
-          <w:numId w:val="11"/>
-        </w:numPr>
-      </w:pPr>
-      <w:r>
-        <w:t>Diagrammi di flusso e Nassi.</w:t>
-      </w:r>
-    </w:p>
-    <w:p>
-      <w:pPr>
-        <w:numPr>
-          <w:ilvl w:val="0"/>
-          <w:numId w:val="11"/>
-        </w:numPr>
-      </w:pPr>
-      <w:r>
-        <w:t>Tabelle.</w:t>
-      </w:r>
-    </w:p>
-    <w:p>
-      <w:pPr>
-        <w:numPr>
-          <w:ilvl w:val="0"/>
-          <w:numId w:val="11"/>
-        </w:numPr>
-      </w:pPr>
-      <w:r>
-        <w:t>Classi e metodi.</w:t>
-      </w:r>
-    </w:p>
-    <w:p>
-      <w:pPr>
-        <w:numPr>
-          <w:ilvl w:val="0"/>
-          <w:numId w:val="11"/>
-        </w:numPr>
-      </w:pPr>
-      <w:r>
-        <w:t>Tabelle di routing</w:t>
-      </w:r>
-    </w:p>
-    <w:p>
-      <w:pPr>
-        <w:numPr>
-          <w:ilvl w:val="0"/>
-          <w:numId w:val="11"/>
-        </w:numPr>
-      </w:pPr>
-      <w:r>
-        <w:t>Diritti di accesso a condivisioni …</w:t>
-      </w:r>
-    </w:p>
-    <w:p/>
-    <w:p>
-      <w:r>
-        <w:t>Questi documenti permetteranno di rappresentare i dettagli procedurali per la realizzazione del prodotto.</w:t>
-      </w:r>
-    </w:p>
-    <w:p/>
+    </w:p>
+    <w:p>
+      <w:r>
+        <w:rPr>
+          <w:noProof/>
+        </w:rPr>
+        <w:drawing>
+          <wp:inline distT="0" distB="0" distL="0" distR="0" wp14:anchorId="2ABDC16E" wp14:editId="7DC82A77">
+            <wp:extent cx="6120130" cy="2703830"/>
+            <wp:effectExtent l="0" t="0" r="0" b="1270"/>
+            <wp:docPr id="4" name="Picture 4"/>
+            <wp:cNvGraphicFramePr>
+              <a:graphicFrameLocks xmlns:a="http://schemas.openxmlformats.org/drawingml/2006/main" noChangeAspect="1"/>
+            </wp:cNvGraphicFramePr>
+            <a:graphic xmlns:a="http://schemas.openxmlformats.org/drawingml/2006/main">
+              <a:graphicData uri="http://schemas.openxmlformats.org/drawingml/2006/picture">
+                <pic:pic xmlns:pic="http://schemas.openxmlformats.org/drawingml/2006/picture">
+                  <pic:nvPicPr>
+                    <pic:cNvPr id="4" name="DiagrammadiFlussoDelProgramma.png"/>
+                    <pic:cNvPicPr/>
+                  </pic:nvPicPr>
+                  <pic:blipFill>
+                    <a:blip r:embed="rId13" cstate="print">
+                      <a:extLst>
+                        <a:ext uri="{28A0092B-C50C-407E-A947-70E740481C1C}">
+                          <a14:useLocalDpi xmlns:a14="http://schemas.microsoft.com/office/drawing/2010/main" val="0"/>
+                        </a:ext>
+                      </a:extLst>
+                    </a:blip>
+                    <a:stretch>
+                      <a:fillRect/>
+                    </a:stretch>
+                  </pic:blipFill>
+                  <pic:spPr>
+                    <a:xfrm>
+                      <a:off x="0" y="0"/>
+                      <a:ext cx="6120130" cy="2703830"/>
+                    </a:xfrm>
+                    <a:prstGeom prst="rect">
+                      <a:avLst/>
+                    </a:prstGeom>
+                  </pic:spPr>
+                </pic:pic>
+              </a:graphicData>
+            </a:graphic>
+          </wp:inline>
+        </w:drawing>
+      </w:r>
+    </w:p>
     <w:p>
       <w:r>
         <w:br w:type="page"/>
@@ -6450,23 +6576,23 @@
           <w:bottom w:val="single" w:sz="4" w:space="1" w:color="auto"/>
         </w:pBdr>
       </w:pPr>
-      <w:bookmarkStart w:id="25" w:name="_Toc461179222"/>
-      <w:bookmarkStart w:id="26" w:name="_Toc491247143"/>
-      <w:commentRangeStart w:id="27"/>
+      <w:bookmarkStart w:id="24" w:name="_Toc461179222"/>
+      <w:bookmarkStart w:id="25" w:name="_Toc491247143"/>
+      <w:commentRangeStart w:id="26"/>
       <w:r>
         <w:lastRenderedPageBreak/>
         <w:t>Implementazione</w:t>
       </w:r>
-      <w:commentRangeEnd w:id="27"/>
+      <w:commentRangeEnd w:id="26"/>
       <w:r>
         <w:rPr>
           <w:rStyle w:val="CommentReference"/>
           <w:b w:val="0"/>
         </w:rPr>
-        <w:commentReference w:id="27"/>
-      </w:r>
+        <w:commentReference w:id="26"/>
+      </w:r>
+      <w:bookmarkEnd w:id="24"/>
       <w:bookmarkEnd w:id="25"/>
-      <w:bookmarkEnd w:id="26"/>
     </w:p>
     <w:p>
       <w:r>
@@ -6480,7 +6606,12 @@
     </w:p>
     <w:p>
       <w:r>
-        <w:t>In questa parte è richiesto l’inserimento di codice sorgente/print screen di maschere solamente per quei passaggi particolarmente significativi e/o critici.</w:t>
+        <w:t>In questa parte è richiesto l’inserimento di codice sorg</w:t>
+      </w:r>
+      <w:bookmarkStart w:id="27" w:name="_GoBack"/>
+      <w:bookmarkEnd w:id="27"/>
+      <w:r>
+        <w:t>ente/print screen di maschere solamente per quei passaggi particolarmente significativi e/o critici.</w:t>
       </w:r>
     </w:p>
     <w:p>
@@ -6702,88 +6833,14 @@
               <w:rPr>
                 <w:sz w:val="18"/>
                 <w:szCs w:val="18"/>
-                <w:lang w:val="it-CH"/>
               </w:rPr>
             </w:pPr>
             <w:r>
               <w:rPr>
                 <w:sz w:val="18"/>
                 <w:szCs w:val="18"/>
-                <w:lang w:val="it-CH"/>
-              </w:rPr>
-              <w:t xml:space="preserve">Import a card with KIC, KID and KIK </w:t>
-            </w:r>
-            <w:proofErr w:type="spellStart"/>
-            <w:r>
-              <w:rPr>
-                <w:sz w:val="18"/>
-                <w:szCs w:val="18"/>
-                <w:lang w:val="it-CH"/>
-              </w:rPr>
-              <w:t>keys</w:t>
-            </w:r>
-            <w:proofErr w:type="spellEnd"/>
-            <w:r>
-              <w:rPr>
-                <w:sz w:val="18"/>
-                <w:szCs w:val="18"/>
-                <w:lang w:val="it-CH"/>
-              </w:rPr>
-              <w:t xml:space="preserve">, </w:t>
-            </w:r>
-            <w:proofErr w:type="spellStart"/>
-            <w:r>
-              <w:rPr>
-                <w:sz w:val="18"/>
-                <w:szCs w:val="18"/>
-                <w:lang w:val="it-CH"/>
-              </w:rPr>
-              <w:t>but</w:t>
-            </w:r>
-            <w:proofErr w:type="spellEnd"/>
-            <w:r>
-              <w:rPr>
-                <w:sz w:val="18"/>
-                <w:szCs w:val="18"/>
-                <w:lang w:val="it-CH"/>
-              </w:rPr>
-              <w:t xml:space="preserve"> </w:t>
-            </w:r>
-            <w:proofErr w:type="spellStart"/>
-            <w:r>
-              <w:rPr>
-                <w:sz w:val="18"/>
-                <w:szCs w:val="18"/>
-                <w:lang w:val="it-CH"/>
-              </w:rPr>
-              <w:t>not</w:t>
-            </w:r>
-            <w:proofErr w:type="spellEnd"/>
-            <w:r>
-              <w:rPr>
-                <w:sz w:val="18"/>
-                <w:szCs w:val="18"/>
-                <w:lang w:val="it-CH"/>
-              </w:rPr>
-              <w:t xml:space="preserve"> </w:t>
-            </w:r>
-            <w:proofErr w:type="spellStart"/>
-            <w:r>
-              <w:rPr>
-                <w:sz w:val="18"/>
-                <w:szCs w:val="18"/>
-                <w:lang w:val="it-CH"/>
-              </w:rPr>
-              <w:t>shown</w:t>
-            </w:r>
-            <w:proofErr w:type="spellEnd"/>
-            <w:r>
-              <w:rPr>
-                <w:sz w:val="18"/>
-                <w:szCs w:val="18"/>
-                <w:lang w:val="it-CH"/>
-              </w:rPr>
-              <w:t xml:space="preserve"> with the GUI</w:t>
+              </w:rPr>
+              <w:t>Import a card with KIC, KID and KIK keys, but not shown with the GUI</w:t>
             </w:r>
           </w:p>
         </w:tc>
@@ -6832,106 +6889,14 @@
               <w:rPr>
                 <w:sz w:val="18"/>
                 <w:szCs w:val="18"/>
-                <w:lang w:val="it-CH"/>
               </w:rPr>
             </w:pPr>
             <w:r>
               <w:rPr>
                 <w:sz w:val="18"/>
                 <w:szCs w:val="18"/>
-                <w:lang w:val="it-CH"/>
-              </w:rPr>
-              <w:t xml:space="preserve">Import a card with KIC, KID and KIK </w:t>
-            </w:r>
-            <w:proofErr w:type="spellStart"/>
-            <w:r>
-              <w:rPr>
-                <w:sz w:val="18"/>
-                <w:szCs w:val="18"/>
-                <w:lang w:val="it-CH"/>
-              </w:rPr>
-              <w:t>keys</w:t>
-            </w:r>
-            <w:proofErr w:type="spellEnd"/>
-            <w:r>
-              <w:rPr>
-                <w:sz w:val="18"/>
-                <w:szCs w:val="18"/>
-                <w:lang w:val="it-CH"/>
-              </w:rPr>
-              <w:t xml:space="preserve"> with no </w:t>
-            </w:r>
-            <w:proofErr w:type="spellStart"/>
-            <w:r>
-              <w:rPr>
-                <w:sz w:val="18"/>
-                <w:szCs w:val="18"/>
-                <w:lang w:val="it-CH"/>
-              </w:rPr>
-              <w:t>obfuscation</w:t>
-            </w:r>
-            <w:proofErr w:type="spellEnd"/>
-            <w:r>
-              <w:rPr>
-                <w:sz w:val="18"/>
-                <w:szCs w:val="18"/>
-                <w:lang w:val="it-CH"/>
-              </w:rPr>
-              <w:t xml:space="preserve">, </w:t>
-            </w:r>
-            <w:proofErr w:type="spellStart"/>
-            <w:r>
-              <w:rPr>
-                <w:sz w:val="18"/>
-                <w:szCs w:val="18"/>
-                <w:lang w:val="it-CH"/>
-              </w:rPr>
-              <w:t>but</w:t>
-            </w:r>
-            <w:proofErr w:type="spellEnd"/>
-            <w:r>
-              <w:rPr>
-                <w:sz w:val="18"/>
-                <w:szCs w:val="18"/>
-                <w:lang w:val="it-CH"/>
-              </w:rPr>
-              <w:t xml:space="preserve"> </w:t>
-            </w:r>
-            <w:proofErr w:type="spellStart"/>
-            <w:r>
-              <w:rPr>
-                <w:sz w:val="18"/>
-                <w:szCs w:val="18"/>
-                <w:lang w:val="it-CH"/>
-              </w:rPr>
-              <w:t>not</w:t>
-            </w:r>
-            <w:proofErr w:type="spellEnd"/>
-            <w:r>
-              <w:rPr>
-                <w:sz w:val="18"/>
-                <w:szCs w:val="18"/>
-                <w:lang w:val="it-CH"/>
-              </w:rPr>
-              <w:t xml:space="preserve"> </w:t>
-            </w:r>
-            <w:proofErr w:type="spellStart"/>
-            <w:r>
-              <w:rPr>
-                <w:sz w:val="18"/>
-                <w:szCs w:val="18"/>
-                <w:lang w:val="it-CH"/>
-              </w:rPr>
-              <w:t>shown</w:t>
-            </w:r>
-            <w:proofErr w:type="spellEnd"/>
-            <w:r>
-              <w:rPr>
-                <w:sz w:val="18"/>
-                <w:szCs w:val="18"/>
-                <w:lang w:val="it-CH"/>
-              </w:rPr>
-              <w:t xml:space="preserve"> with the GUI</w:t>
+              </w:rPr>
+              <w:t>Import a card with KIC, KID and KIK keys with no obfuscation, but not shown with the GUI</w:t>
             </w:r>
           </w:p>
         </w:tc>
@@ -6980,52 +6945,14 @@
               <w:rPr>
                 <w:sz w:val="18"/>
                 <w:szCs w:val="18"/>
-                <w:lang w:val="it-CH"/>
               </w:rPr>
             </w:pPr>
             <w:r>
               <w:rPr>
                 <w:sz w:val="18"/>
                 <w:szCs w:val="18"/>
-                <w:lang w:val="it-CH"/>
-              </w:rPr>
-              <w:t xml:space="preserve">Store on </w:t>
-            </w:r>
-            <w:proofErr w:type="spellStart"/>
-            <w:r>
-              <w:rPr>
-                <w:sz w:val="18"/>
-                <w:szCs w:val="18"/>
-                <w:lang w:val="it-CH"/>
-              </w:rPr>
-              <w:t>local</w:t>
-            </w:r>
-            <w:proofErr w:type="spellEnd"/>
-            <w:r>
-              <w:rPr>
-                <w:sz w:val="18"/>
-                <w:szCs w:val="18"/>
-                <w:lang w:val="it-CH"/>
-              </w:rPr>
-              <w:t xml:space="preserve"> PC: Profile_1.2.001.xml (</w:t>
-            </w:r>
-            <w:proofErr w:type="spellStart"/>
-            <w:r>
-              <w:rPr>
-                <w:sz w:val="18"/>
-                <w:szCs w:val="18"/>
-                <w:lang w:val="it-CH"/>
-              </w:rPr>
-              <w:t>appendix</w:t>
-            </w:r>
-            <w:proofErr w:type="spellEnd"/>
-            <w:r>
-              <w:rPr>
-                <w:sz w:val="18"/>
-                <w:szCs w:val="18"/>
-                <w:lang w:val="it-CH"/>
-              </w:rPr>
-              <w:t xml:space="preserve"> </w:t>
+              </w:rPr>
+              <w:t xml:space="preserve">Store on local PC: Profile_1.2.001.xml (appendix </w:t>
             </w:r>
             <w:proofErr w:type="spellStart"/>
             <w:r>
@@ -7033,7 +6960,6 @@
                 <w:sz w:val="18"/>
                 <w:szCs w:val="18"/>
                 <w:highlight w:val="red"/>
-                <w:lang w:val="it-CH"/>
               </w:rPr>
               <w:t>n_n</w:t>
             </w:r>
@@ -7042,27 +6968,8 @@
               <w:rPr>
                 <w:sz w:val="18"/>
                 <w:szCs w:val="18"/>
-                <w:lang w:val="it-CH"/>
-              </w:rPr>
-              <w:t>) and Cards_1.2.001.txt (</w:t>
-            </w:r>
-            <w:proofErr w:type="spellStart"/>
-            <w:r>
-              <w:rPr>
-                <w:sz w:val="18"/>
-                <w:szCs w:val="18"/>
-                <w:lang w:val="it-CH"/>
-              </w:rPr>
-              <w:t>appendix</w:t>
-            </w:r>
-            <w:proofErr w:type="spellEnd"/>
-            <w:r>
-              <w:rPr>
-                <w:sz w:val="18"/>
-                <w:szCs w:val="18"/>
-                <w:lang w:val="it-CH"/>
-              </w:rPr>
-              <w:t xml:space="preserve"> </w:t>
+              </w:rPr>
+              <w:t xml:space="preserve">) and Cards_1.2.001.txt (appendix </w:t>
             </w:r>
             <w:proofErr w:type="spellStart"/>
             <w:r>
@@ -7070,7 +6977,6 @@
                 <w:sz w:val="18"/>
                 <w:szCs w:val="18"/>
                 <w:highlight w:val="red"/>
-                <w:lang w:val="it-CH"/>
               </w:rPr>
               <w:t>n_n</w:t>
             </w:r>
@@ -7079,7 +6985,6 @@
               <w:rPr>
                 <w:sz w:val="18"/>
                 <w:szCs w:val="18"/>
-                <w:lang w:val="it-CH"/>
               </w:rPr>
               <w:t>).</w:t>
             </w:r>
@@ -7090,34 +6995,14 @@
               <w:rPr>
                 <w:sz w:val="18"/>
                 <w:szCs w:val="18"/>
-                <w:lang w:val="it-CH"/>
               </w:rPr>
             </w:pPr>
             <w:r>
               <w:rPr>
                 <w:sz w:val="18"/>
                 <w:szCs w:val="18"/>
-                <w:lang w:val="it-CH"/>
-              </w:rPr>
-              <w:t xml:space="preserve">PIN (OTA_VIEW_PIN_PUK_KEY) and ADM (OTA_VIEW_ADM_KEY) user right </w:t>
-            </w:r>
-            <w:proofErr w:type="spellStart"/>
-            <w:r>
-              <w:rPr>
-                <w:sz w:val="18"/>
-                <w:szCs w:val="18"/>
-                <w:lang w:val="it-CH"/>
-              </w:rPr>
-              <w:t>not</w:t>
-            </w:r>
-            <w:proofErr w:type="spellEnd"/>
-            <w:r>
-              <w:rPr>
-                <w:sz w:val="18"/>
-                <w:szCs w:val="18"/>
-                <w:lang w:val="it-CH"/>
-              </w:rPr>
-              <w:t xml:space="preserve"> set.</w:t>
+              </w:rPr>
+              <w:t>PIN (OTA_VIEW_PIN_PUK_KEY) and ADM (OTA_VIEW_ADM_KEY) user right not set.</w:t>
             </w:r>
           </w:p>
         </w:tc>
@@ -7171,108 +7056,39 @@
               <w:rPr>
                 <w:sz w:val="18"/>
                 <w:szCs w:val="18"/>
-                <w:lang w:val="it-CH"/>
               </w:rPr>
             </w:pPr>
             <w:r>
               <w:rPr>
                 <w:sz w:val="18"/>
                 <w:szCs w:val="18"/>
-                <w:lang w:val="it-CH"/>
-              </w:rPr>
-              <w:t>Go to “</w:t>
-            </w:r>
-            <w:proofErr w:type="spellStart"/>
+              </w:rPr>
+              <w:t xml:space="preserve">Go to “Cards manager” menu, </w:t>
+            </w:r>
             <w:r>
               <w:rPr>
                 <w:sz w:val="18"/>
                 <w:szCs w:val="18"/>
-                <w:lang w:val="it-CH"/>
-              </w:rPr>
-              <w:t>Cards</w:t>
-            </w:r>
-            <w:proofErr w:type="spellEnd"/>
+              </w:rPr>
+              <w:br/>
+              <w:t>in main page click “Import Profiles” link,</w:t>
+            </w:r>
             <w:r>
               <w:rPr>
                 <w:sz w:val="18"/>
                 <w:szCs w:val="18"/>
-                <w:lang w:val="it-CH"/>
-              </w:rPr>
-              <w:t xml:space="preserve"> manager” menu, </w:t>
+              </w:rPr>
+              <w:br/>
+              <w:t>Select the “1.2.001.xml” file,</w:t>
             </w:r>
             <w:r>
               <w:rPr>
                 <w:sz w:val="18"/>
                 <w:szCs w:val="18"/>
-                <w:lang w:val="it-CH"/>
               </w:rPr>
               <w:br/>
-              <w:t xml:space="preserve">in </w:t>
-            </w:r>
-            <w:proofErr w:type="spellStart"/>
-            <w:r>
-              <w:rPr>
-                <w:sz w:val="18"/>
-                <w:szCs w:val="18"/>
-                <w:lang w:val="it-CH"/>
-              </w:rPr>
-              <w:t>main</w:t>
-            </w:r>
-            <w:proofErr w:type="spellEnd"/>
-            <w:r>
-              <w:rPr>
-                <w:sz w:val="18"/>
-                <w:szCs w:val="18"/>
-                <w:lang w:val="it-CH"/>
-              </w:rPr>
-              <w:t xml:space="preserve"> page click “Import </w:t>
-            </w:r>
-            <w:proofErr w:type="spellStart"/>
-            <w:r>
-              <w:rPr>
-                <w:sz w:val="18"/>
-                <w:szCs w:val="18"/>
-                <w:lang w:val="it-CH"/>
-              </w:rPr>
-              <w:t>Profiles</w:t>
-            </w:r>
-            <w:proofErr w:type="spellEnd"/>
-            <w:r>
-              <w:rPr>
-                <w:sz w:val="18"/>
-                <w:szCs w:val="18"/>
-                <w:lang w:val="it-CH"/>
-              </w:rPr>
-              <w:t>” link,</w:t>
-            </w:r>
-            <w:r>
-              <w:rPr>
-                <w:sz w:val="18"/>
-                <w:szCs w:val="18"/>
-                <w:lang w:val="it-CH"/>
-              </w:rPr>
-              <w:br/>
-              <w:t>Select the “1.2.001.xml” file,</w:t>
-            </w:r>
-            <w:r>
-              <w:rPr>
-                <w:sz w:val="18"/>
-                <w:szCs w:val="18"/>
-                <w:lang w:val="it-CH"/>
-              </w:rPr>
-              <w:br/>
-              <w:t xml:space="preserve">Import the </w:t>
-            </w:r>
-            <w:proofErr w:type="spellStart"/>
-            <w:r>
-              <w:rPr>
-                <w:sz w:val="18"/>
-                <w:szCs w:val="18"/>
-                <w:lang w:val="it-CH"/>
-              </w:rPr>
-              <w:t>Profile</w:t>
-            </w:r>
-            <w:proofErr w:type="spellEnd"/>
+              <w:t>Import the Profile</w:t>
+            </w:r>
           </w:p>
           <w:p>
             <w:pPr>
@@ -7285,144 +7101,55 @@
               <w:rPr>
                 <w:sz w:val="18"/>
                 <w:szCs w:val="18"/>
-                <w:lang w:val="it-CH"/>
               </w:rPr>
             </w:pPr>
             <w:r>
               <w:rPr>
                 <w:sz w:val="18"/>
                 <w:szCs w:val="18"/>
-                <w:lang w:val="it-CH"/>
-              </w:rPr>
-              <w:t>Go to “</w:t>
-            </w:r>
-            <w:proofErr w:type="spellStart"/>
+              </w:rPr>
+              <w:t xml:space="preserve">Go to “Cards manager” menu, </w:t>
+            </w:r>
             <w:r>
               <w:rPr>
                 <w:sz w:val="18"/>
                 <w:szCs w:val="18"/>
-                <w:lang w:val="it-CH"/>
-              </w:rPr>
-              <w:t>Cards</w:t>
-            </w:r>
-            <w:proofErr w:type="spellEnd"/>
+              </w:rPr>
+              <w:br/>
+              <w:t>in main page click “Import Cards” link,</w:t>
+            </w:r>
             <w:r>
               <w:rPr>
                 <w:sz w:val="18"/>
                 <w:szCs w:val="18"/>
-                <w:lang w:val="it-CH"/>
-              </w:rPr>
-              <w:t xml:space="preserve"> manager” menu, </w:t>
+              </w:rPr>
+              <w:br/>
+              <w:t>Select the “1.2.001.txt” file,</w:t>
             </w:r>
             <w:r>
               <w:rPr>
                 <w:sz w:val="18"/>
                 <w:szCs w:val="18"/>
-                <w:lang w:val="it-CH"/>
               </w:rPr>
               <w:br/>
-              <w:t xml:space="preserve">in </w:t>
-            </w:r>
-            <w:proofErr w:type="spellStart"/>
+              <w:t xml:space="preserve">Delete the cards, </w:t>
+            </w:r>
             <w:r>
               <w:rPr>
                 <w:sz w:val="18"/>
                 <w:szCs w:val="18"/>
-                <w:lang w:val="it-CH"/>
-              </w:rPr>
-              <w:t>main</w:t>
-            </w:r>
-            <w:proofErr w:type="spellEnd"/>
+              </w:rPr>
+              <w:br/>
+              <w:t>Select the “1.2.001.txt” file,</w:t>
+            </w:r>
             <w:r>
               <w:rPr>
                 <w:sz w:val="18"/>
                 <w:szCs w:val="18"/>
-                <w:lang w:val="it-CH"/>
-              </w:rPr>
-              <w:t xml:space="preserve"> page click “Import </w:t>
-            </w:r>
-            <w:proofErr w:type="spellStart"/>
-            <w:r>
-              <w:rPr>
-                <w:sz w:val="18"/>
-                <w:szCs w:val="18"/>
-                <w:lang w:val="it-CH"/>
-              </w:rPr>
-              <w:t>Cards</w:t>
-            </w:r>
-            <w:proofErr w:type="spellEnd"/>
-            <w:r>
-              <w:rPr>
-                <w:sz w:val="18"/>
-                <w:szCs w:val="18"/>
-                <w:lang w:val="it-CH"/>
-              </w:rPr>
-              <w:t>” link,</w:t>
-            </w:r>
-            <w:r>
-              <w:rPr>
-                <w:sz w:val="18"/>
-                <w:szCs w:val="18"/>
-                <w:lang w:val="it-CH"/>
               </w:rPr>
               <w:br/>
-              <w:t>Select the “1.2.001.txt” file,</w:t>
-            </w:r>
-            <w:r>
-              <w:rPr>
-                <w:sz w:val="18"/>
-                <w:szCs w:val="18"/>
-                <w:lang w:val="it-CH"/>
-              </w:rPr>
-              <w:br/>
-              <w:t xml:space="preserve">Delete the </w:t>
-            </w:r>
-            <w:proofErr w:type="spellStart"/>
-            <w:r>
-              <w:rPr>
-                <w:sz w:val="18"/>
-                <w:szCs w:val="18"/>
-                <w:lang w:val="it-CH"/>
-              </w:rPr>
-              <w:t>cards</w:t>
-            </w:r>
-            <w:proofErr w:type="spellEnd"/>
-            <w:r>
-              <w:rPr>
-                <w:sz w:val="18"/>
-                <w:szCs w:val="18"/>
-                <w:lang w:val="it-CH"/>
-              </w:rPr>
-              <w:t xml:space="preserve">, </w:t>
-            </w:r>
-            <w:r>
-              <w:rPr>
-                <w:sz w:val="18"/>
-                <w:szCs w:val="18"/>
-                <w:lang w:val="it-CH"/>
-              </w:rPr>
-              <w:br/>
-              <w:t>Select the “1.2.001.txt” file,</w:t>
-            </w:r>
-            <w:r>
-              <w:rPr>
-                <w:sz w:val="18"/>
-                <w:szCs w:val="18"/>
-                <w:lang w:val="it-CH"/>
-              </w:rPr>
-              <w:br/>
-              <w:t xml:space="preserve">Import the </w:t>
-            </w:r>
-            <w:proofErr w:type="spellStart"/>
-            <w:r>
-              <w:rPr>
-                <w:sz w:val="18"/>
-                <w:szCs w:val="18"/>
-                <w:lang w:val="it-CH"/>
-              </w:rPr>
-              <w:t>cards</w:t>
-            </w:r>
-            <w:proofErr w:type="spellEnd"/>
+              <w:t>Import the cards</w:t>
+            </w:r>
           </w:p>
           <w:p>
             <w:pPr>
@@ -7434,14 +7161,12 @@
               <w:rPr>
                 <w:sz w:val="18"/>
                 <w:szCs w:val="18"/>
-                <w:lang w:val="it-CH"/>
               </w:rPr>
             </w:pPr>
             <w:r>
               <w:rPr>
                 <w:sz w:val="18"/>
                 <w:szCs w:val="18"/>
-                <w:lang w:val="it-CH"/>
               </w:rPr>
               <w:t>Research the “</w:t>
             </w:r>
@@ -7451,7 +7176,7 @@
                 <w:color w:val="000000"/>
                 <w:sz w:val="18"/>
                 <w:szCs w:val="18"/>
-                <w:lang w:val="it-CH" w:eastAsia="ja-JP"/>
+                <w:lang w:eastAsia="ja-JP"/>
               </w:rPr>
               <w:t>41795924770</w:t>
             </w:r>
@@ -7459,7 +7184,6 @@
               <w:rPr>
                 <w:sz w:val="18"/>
                 <w:szCs w:val="18"/>
-                <w:lang w:val="it-CH"/>
               </w:rPr>
               <w:t>” Card,</w:t>
             </w:r>
@@ -7467,7 +7191,6 @@
               <w:rPr>
                 <w:sz w:val="18"/>
                 <w:szCs w:val="18"/>
-                <w:lang w:val="it-CH"/>
               </w:rPr>
               <w:br/>
               <w:t xml:space="preserve">Click the </w:t>
@@ -7477,7 +7200,6 @@
               <w:rPr>
                 <w:sz w:val="18"/>
                 <w:szCs w:val="18"/>
-                <w:lang w:val="it-CH"/>
               </w:rPr>
               <w:t>imsi</w:t>
             </w:r>
@@ -7486,7 +7208,6 @@
               <w:rPr>
                 <w:sz w:val="18"/>
                 <w:szCs w:val="18"/>
-                <w:lang w:val="it-CH"/>
               </w:rPr>
               <w:t xml:space="preserve"> card link</w:t>
             </w:r>
@@ -7494,7 +7215,6 @@
               <w:rPr>
                 <w:sz w:val="18"/>
                 <w:szCs w:val="18"/>
-                <w:lang w:val="it-CH"/>
               </w:rPr>
               <w:br/>
               <w:t>Check the card details</w:t>
@@ -7510,35 +7230,23 @@
               <w:rPr>
                 <w:sz w:val="18"/>
                 <w:szCs w:val="18"/>
-                <w:lang w:val="it-CH"/>
               </w:rPr>
             </w:pPr>
-            <w:proofErr w:type="spellStart"/>
             <w:r>
               <w:rPr>
                 <w:rFonts w:eastAsia="MS Mincho" w:cs="Arial"/>
                 <w:sz w:val="18"/>
                 <w:szCs w:val="18"/>
-                <w:lang w:val="it-CH" w:eastAsia="ja-JP"/>
-              </w:rPr>
-              <w:t>Execute</w:t>
-            </w:r>
-            <w:proofErr w:type="spellEnd"/>
+                <w:lang w:eastAsia="ja-JP"/>
+              </w:rPr>
+              <w:t>Execute the SQL:</w:t>
+            </w:r>
             <w:r>
               <w:rPr>
                 <w:rFonts w:eastAsia="MS Mincho" w:cs="Arial"/>
                 <w:sz w:val="18"/>
                 <w:szCs w:val="18"/>
-                <w:lang w:val="it-CH" w:eastAsia="ja-JP"/>
-              </w:rPr>
-              <w:t xml:space="preserve"> the SQL:</w:t>
-            </w:r>
-            <w:r>
-              <w:rPr>
-                <w:rFonts w:eastAsia="MS Mincho" w:cs="Arial"/>
-                <w:sz w:val="18"/>
-                <w:szCs w:val="18"/>
-                <w:lang w:val="it-CH" w:eastAsia="ja-JP"/>
+                <w:lang w:eastAsia="ja-JP"/>
               </w:rPr>
               <w:br/>
             </w:r>
@@ -7547,7 +7255,7 @@
                 <w:rFonts w:ascii="Courier New" w:eastAsia="MS Mincho" w:hAnsi="Courier New" w:cs="Courier New"/>
                 <w:sz w:val="16"/>
                 <w:szCs w:val="16"/>
-                <w:lang w:val="it-CH" w:eastAsia="ja-JP"/>
+                <w:lang w:eastAsia="ja-JP"/>
               </w:rPr>
               <w:t xml:space="preserve">SELECT </w:t>
             </w:r>
@@ -7557,7 +7265,7 @@
                 <w:rFonts w:ascii="Courier New" w:eastAsia="MS Mincho" w:hAnsi="Courier New" w:cs="Courier New"/>
                 <w:sz w:val="16"/>
                 <w:szCs w:val="16"/>
-                <w:lang w:val="it-CH" w:eastAsia="ja-JP"/>
+                <w:lang w:eastAsia="ja-JP"/>
               </w:rPr>
               <w:t>imsi</w:t>
             </w:r>
@@ -7567,9 +7275,9 @@
                 <w:rFonts w:ascii="Courier New" w:eastAsia="MS Mincho" w:hAnsi="Courier New" w:cs="Courier New"/>
                 <w:sz w:val="16"/>
                 <w:szCs w:val="16"/>
-                <w:lang w:val="it-CH" w:eastAsia="ja-JP"/>
-              </w:rPr>
-              <w:t xml:space="preserve">, dir, </w:t>
+                <w:lang w:eastAsia="ja-JP"/>
+              </w:rPr>
+              <w:t xml:space="preserve">, </w:t>
             </w:r>
             <w:proofErr w:type="spellStart"/>
             <w:r>
@@ -7577,9 +7285,9 @@
                 <w:rFonts w:ascii="Courier New" w:eastAsia="MS Mincho" w:hAnsi="Courier New" w:cs="Courier New"/>
                 <w:sz w:val="16"/>
                 <w:szCs w:val="16"/>
-                <w:lang w:val="it-CH" w:eastAsia="ja-JP"/>
-              </w:rPr>
-              <w:t>keyset</w:t>
+                <w:lang w:eastAsia="ja-JP"/>
+              </w:rPr>
+              <w:t>dir</w:t>
             </w:r>
             <w:proofErr w:type="spellEnd"/>
             <w:r>
@@ -7587,7 +7295,27 @@
                 <w:rFonts w:ascii="Courier New" w:eastAsia="MS Mincho" w:hAnsi="Courier New" w:cs="Courier New"/>
                 <w:sz w:val="16"/>
                 <w:szCs w:val="16"/>
-                <w:lang w:val="it-CH" w:eastAsia="ja-JP"/>
+                <w:lang w:eastAsia="ja-JP"/>
+              </w:rPr>
+              <w:t xml:space="preserve">, keyset, </w:t>
+            </w:r>
+            <w:proofErr w:type="spellStart"/>
+            <w:r>
+              <w:rPr>
+                <w:rFonts w:ascii="Courier New" w:eastAsia="MS Mincho" w:hAnsi="Courier New" w:cs="Courier New"/>
+                <w:sz w:val="16"/>
+                <w:szCs w:val="16"/>
+                <w:lang w:eastAsia="ja-JP"/>
+              </w:rPr>
+              <w:t>cntr</w:t>
+            </w:r>
+            <w:proofErr w:type="spellEnd"/>
+            <w:r>
+              <w:rPr>
+                <w:rFonts w:ascii="Courier New" w:eastAsia="MS Mincho" w:hAnsi="Courier New" w:cs="Courier New"/>
+                <w:sz w:val="16"/>
+                <w:szCs w:val="16"/>
+                <w:lang w:eastAsia="ja-JP"/>
               </w:rPr>
               <w:t xml:space="preserve">, </w:t>
             </w:r>
@@ -7597,9 +7325,9 @@
                 <w:rFonts w:ascii="Courier New" w:eastAsia="MS Mincho" w:hAnsi="Courier New" w:cs="Courier New"/>
                 <w:sz w:val="16"/>
                 <w:szCs w:val="16"/>
-                <w:lang w:val="it-CH" w:eastAsia="ja-JP"/>
-              </w:rPr>
-              <w:t>cntr</w:t>
+                <w:lang w:eastAsia="ja-JP"/>
+              </w:rPr>
+              <w:t>rawtohex</w:t>
             </w:r>
             <w:proofErr w:type="spellEnd"/>
             <w:r>
@@ -7607,9 +7335,9 @@
                 <w:rFonts w:ascii="Courier New" w:eastAsia="MS Mincho" w:hAnsi="Courier New" w:cs="Courier New"/>
                 <w:sz w:val="16"/>
                 <w:szCs w:val="16"/>
-                <w:lang w:val="it-CH" w:eastAsia="ja-JP"/>
-              </w:rPr>
-              <w:t xml:space="preserve">, </w:t>
+                <w:lang w:eastAsia="ja-JP"/>
+              </w:rPr>
+              <w:t>(</w:t>
             </w:r>
             <w:proofErr w:type="spellStart"/>
             <w:r>
@@ -7617,7 +7345,27 @@
                 <w:rFonts w:ascii="Courier New" w:eastAsia="MS Mincho" w:hAnsi="Courier New" w:cs="Courier New"/>
                 <w:sz w:val="16"/>
                 <w:szCs w:val="16"/>
-                <w:lang w:val="it-CH" w:eastAsia="ja-JP"/>
+                <w:lang w:eastAsia="ja-JP"/>
+              </w:rPr>
+              <w:t>kickey</w:t>
+            </w:r>
+            <w:proofErr w:type="spellEnd"/>
+            <w:r>
+              <w:rPr>
+                <w:rFonts w:ascii="Courier New" w:eastAsia="MS Mincho" w:hAnsi="Courier New" w:cs="Courier New"/>
+                <w:sz w:val="16"/>
+                <w:szCs w:val="16"/>
+                <w:lang w:eastAsia="ja-JP"/>
+              </w:rPr>
+              <w:t xml:space="preserve">), </w:t>
+            </w:r>
+            <w:proofErr w:type="spellStart"/>
+            <w:r>
+              <w:rPr>
+                <w:rFonts w:ascii="Courier New" w:eastAsia="MS Mincho" w:hAnsi="Courier New" w:cs="Courier New"/>
+                <w:sz w:val="16"/>
+                <w:szCs w:val="16"/>
+                <w:lang w:eastAsia="ja-JP"/>
               </w:rPr>
               <w:t>rawtohex</w:t>
             </w:r>
@@ -7627,7 +7375,7 @@
                 <w:rFonts w:ascii="Courier New" w:eastAsia="MS Mincho" w:hAnsi="Courier New" w:cs="Courier New"/>
                 <w:sz w:val="16"/>
                 <w:szCs w:val="16"/>
-                <w:lang w:val="it-CH" w:eastAsia="ja-JP"/>
+                <w:lang w:eastAsia="ja-JP"/>
               </w:rPr>
               <w:t>(</w:t>
             </w:r>
@@ -7637,9 +7385,9 @@
                 <w:rFonts w:ascii="Courier New" w:eastAsia="MS Mincho" w:hAnsi="Courier New" w:cs="Courier New"/>
                 <w:sz w:val="16"/>
                 <w:szCs w:val="16"/>
-                <w:lang w:val="it-CH" w:eastAsia="ja-JP"/>
-              </w:rPr>
-              <w:t>kickey</w:t>
+                <w:lang w:eastAsia="ja-JP"/>
+              </w:rPr>
+              <w:t>kidkey</w:t>
             </w:r>
             <w:proofErr w:type="spellEnd"/>
             <w:r>
@@ -7647,7 +7395,7 @@
                 <w:rFonts w:ascii="Courier New" w:eastAsia="MS Mincho" w:hAnsi="Courier New" w:cs="Courier New"/>
                 <w:sz w:val="16"/>
                 <w:szCs w:val="16"/>
-                <w:lang w:val="it-CH" w:eastAsia="ja-JP"/>
+                <w:lang w:eastAsia="ja-JP"/>
               </w:rPr>
               <w:t xml:space="preserve">), </w:t>
             </w:r>
@@ -7657,7 +7405,7 @@
                 <w:rFonts w:ascii="Courier New" w:eastAsia="MS Mincho" w:hAnsi="Courier New" w:cs="Courier New"/>
                 <w:sz w:val="16"/>
                 <w:szCs w:val="16"/>
-                <w:lang w:val="it-CH" w:eastAsia="ja-JP"/>
+                <w:lang w:eastAsia="ja-JP"/>
               </w:rPr>
               <w:t>rawtohex</w:t>
             </w:r>
@@ -7667,7 +7415,7 @@
                 <w:rFonts w:ascii="Courier New" w:eastAsia="MS Mincho" w:hAnsi="Courier New" w:cs="Courier New"/>
                 <w:sz w:val="16"/>
                 <w:szCs w:val="16"/>
-                <w:lang w:val="it-CH" w:eastAsia="ja-JP"/>
+                <w:lang w:eastAsia="ja-JP"/>
               </w:rPr>
               <w:t>(</w:t>
             </w:r>
@@ -7677,9 +7425,9 @@
                 <w:rFonts w:ascii="Courier New" w:eastAsia="MS Mincho" w:hAnsi="Courier New" w:cs="Courier New"/>
                 <w:sz w:val="16"/>
                 <w:szCs w:val="16"/>
-                <w:lang w:val="it-CH" w:eastAsia="ja-JP"/>
-              </w:rPr>
-              <w:t>kidkey</w:t>
+                <w:lang w:eastAsia="ja-JP"/>
+              </w:rPr>
+              <w:t>kikkey</w:t>
             </w:r>
             <w:proofErr w:type="spellEnd"/>
             <w:r>
@@ -7687,7 +7435,7 @@
                 <w:rFonts w:ascii="Courier New" w:eastAsia="MS Mincho" w:hAnsi="Courier New" w:cs="Courier New"/>
                 <w:sz w:val="16"/>
                 <w:szCs w:val="16"/>
-                <w:lang w:val="it-CH" w:eastAsia="ja-JP"/>
+                <w:lang w:eastAsia="ja-JP"/>
               </w:rPr>
               <w:t xml:space="preserve">), </w:t>
             </w:r>
@@ -7697,7 +7445,7 @@
                 <w:rFonts w:ascii="Courier New" w:eastAsia="MS Mincho" w:hAnsi="Courier New" w:cs="Courier New"/>
                 <w:sz w:val="16"/>
                 <w:szCs w:val="16"/>
-                <w:lang w:val="it-CH" w:eastAsia="ja-JP"/>
+                <w:lang w:eastAsia="ja-JP"/>
               </w:rPr>
               <w:t>rawtohex</w:t>
             </w:r>
@@ -7707,7 +7455,7 @@
                 <w:rFonts w:ascii="Courier New" w:eastAsia="MS Mincho" w:hAnsi="Courier New" w:cs="Courier New"/>
                 <w:sz w:val="16"/>
                 <w:szCs w:val="16"/>
-                <w:lang w:val="it-CH" w:eastAsia="ja-JP"/>
+                <w:lang w:eastAsia="ja-JP"/>
               </w:rPr>
               <w:t>(</w:t>
             </w:r>
@@ -7717,9 +7465,9 @@
                 <w:rFonts w:ascii="Courier New" w:eastAsia="MS Mincho" w:hAnsi="Courier New" w:cs="Courier New"/>
                 <w:sz w:val="16"/>
                 <w:szCs w:val="16"/>
-                <w:lang w:val="it-CH" w:eastAsia="ja-JP"/>
-              </w:rPr>
-              <w:t>kikkey</w:t>
+                <w:lang w:eastAsia="ja-JP"/>
+              </w:rPr>
+              <w:t>chv</w:t>
             </w:r>
             <w:proofErr w:type="spellEnd"/>
             <w:r>
@@ -7727,7 +7475,7 @@
                 <w:rFonts w:ascii="Courier New" w:eastAsia="MS Mincho" w:hAnsi="Courier New" w:cs="Courier New"/>
                 <w:sz w:val="16"/>
                 <w:szCs w:val="16"/>
-                <w:lang w:val="it-CH" w:eastAsia="ja-JP"/>
+                <w:lang w:eastAsia="ja-JP"/>
               </w:rPr>
               <w:t xml:space="preserve">), </w:t>
             </w:r>
@@ -7737,7 +7485,7 @@
                 <w:rFonts w:ascii="Courier New" w:eastAsia="MS Mincho" w:hAnsi="Courier New" w:cs="Courier New"/>
                 <w:sz w:val="16"/>
                 <w:szCs w:val="16"/>
-                <w:lang w:val="it-CH" w:eastAsia="ja-JP"/>
+                <w:lang w:eastAsia="ja-JP"/>
               </w:rPr>
               <w:t>rawtohex</w:t>
             </w:r>
@@ -7747,9 +7495,9 @@
                 <w:rFonts w:ascii="Courier New" w:eastAsia="MS Mincho" w:hAnsi="Courier New" w:cs="Courier New"/>
                 <w:sz w:val="16"/>
                 <w:szCs w:val="16"/>
-                <w:lang w:val="it-CH" w:eastAsia="ja-JP"/>
-              </w:rPr>
-              <w:t>(</w:t>
+                <w:lang w:eastAsia="ja-JP"/>
+              </w:rPr>
+              <w:t xml:space="preserve">(dap)FROM </w:t>
             </w:r>
             <w:proofErr w:type="spellStart"/>
             <w:r>
@@ -7757,9 +7505,9 @@
                 <w:rFonts w:ascii="Courier New" w:eastAsia="MS Mincho" w:hAnsi="Courier New" w:cs="Courier New"/>
                 <w:sz w:val="16"/>
                 <w:szCs w:val="16"/>
-                <w:lang w:val="it-CH" w:eastAsia="ja-JP"/>
-              </w:rPr>
-              <w:t>chv</w:t>
+                <w:lang w:eastAsia="ja-JP"/>
+              </w:rPr>
+              <w:t>otacardkey</w:t>
             </w:r>
             <w:proofErr w:type="spellEnd"/>
             <w:r>
@@ -7767,9 +7515,9 @@
                 <w:rFonts w:ascii="Courier New" w:eastAsia="MS Mincho" w:hAnsi="Courier New" w:cs="Courier New"/>
                 <w:sz w:val="16"/>
                 <w:szCs w:val="16"/>
-                <w:lang w:val="it-CH" w:eastAsia="ja-JP"/>
-              </w:rPr>
-              <w:t xml:space="preserve">), </w:t>
+                <w:lang w:eastAsia="ja-JP"/>
+              </w:rPr>
+              <w:t xml:space="preserve"> a where </w:t>
             </w:r>
             <w:proofErr w:type="spellStart"/>
             <w:r>
@@ -7777,9 +7525,9 @@
                 <w:rFonts w:ascii="Courier New" w:eastAsia="MS Mincho" w:hAnsi="Courier New" w:cs="Courier New"/>
                 <w:sz w:val="16"/>
                 <w:szCs w:val="16"/>
-                <w:lang w:val="it-CH" w:eastAsia="ja-JP"/>
-              </w:rPr>
-              <w:t>rawtohex</w:t>
+                <w:lang w:eastAsia="ja-JP"/>
+              </w:rPr>
+              <w:t>imsi</w:t>
             </w:r>
             <w:proofErr w:type="spellEnd"/>
             <w:r>
@@ -7787,109 +7535,9 @@
                 <w:rFonts w:ascii="Courier New" w:eastAsia="MS Mincho" w:hAnsi="Courier New" w:cs="Courier New"/>
                 <w:sz w:val="16"/>
                 <w:szCs w:val="16"/>
-                <w:lang w:val="it-CH" w:eastAsia="ja-JP"/>
-              </w:rPr>
-              <w:t>(</w:t>
-            </w:r>
-            <w:proofErr w:type="spellStart"/>
-            <w:r>
-              <w:rPr>
-                <w:rFonts w:ascii="Courier New" w:eastAsia="MS Mincho" w:hAnsi="Courier New" w:cs="Courier New"/>
-                <w:sz w:val="16"/>
-                <w:szCs w:val="16"/>
-                <w:lang w:val="it-CH" w:eastAsia="ja-JP"/>
-              </w:rPr>
-              <w:t>dap</w:t>
-            </w:r>
-            <w:proofErr w:type="spellEnd"/>
-            <w:r>
-              <w:rPr>
-                <w:rFonts w:ascii="Courier New" w:eastAsia="MS Mincho" w:hAnsi="Courier New" w:cs="Courier New"/>
-                <w:sz w:val="16"/>
-                <w:szCs w:val="16"/>
-                <w:lang w:val="it-CH" w:eastAsia="ja-JP"/>
-              </w:rPr>
-              <w:t xml:space="preserve">)FROM </w:t>
-            </w:r>
-            <w:proofErr w:type="spellStart"/>
-            <w:r>
-              <w:rPr>
-                <w:rFonts w:ascii="Courier New" w:eastAsia="MS Mincho" w:hAnsi="Courier New" w:cs="Courier New"/>
-                <w:sz w:val="16"/>
-                <w:szCs w:val="16"/>
-                <w:lang w:val="it-CH" w:eastAsia="ja-JP"/>
-              </w:rPr>
-              <w:t>otacardkey</w:t>
-            </w:r>
-            <w:proofErr w:type="spellEnd"/>
-            <w:r>
-              <w:rPr>
-                <w:rFonts w:ascii="Courier New" w:eastAsia="MS Mincho" w:hAnsi="Courier New" w:cs="Courier New"/>
-                <w:sz w:val="16"/>
-                <w:szCs w:val="16"/>
-                <w:lang w:val="it-CH" w:eastAsia="ja-JP"/>
-              </w:rPr>
-              <w:t xml:space="preserve"> a </w:t>
-            </w:r>
-            <w:proofErr w:type="spellStart"/>
-            <w:r>
-              <w:rPr>
-                <w:rFonts w:ascii="Courier New" w:eastAsia="MS Mincho" w:hAnsi="Courier New" w:cs="Courier New"/>
-                <w:sz w:val="16"/>
-                <w:szCs w:val="16"/>
-                <w:lang w:val="it-CH" w:eastAsia="ja-JP"/>
-              </w:rPr>
-              <w:t>where</w:t>
-            </w:r>
-            <w:proofErr w:type="spellEnd"/>
-            <w:r>
-              <w:rPr>
-                <w:rFonts w:ascii="Courier New" w:eastAsia="MS Mincho" w:hAnsi="Courier New" w:cs="Courier New"/>
-                <w:sz w:val="16"/>
-                <w:szCs w:val="16"/>
-                <w:lang w:val="it-CH" w:eastAsia="ja-JP"/>
-              </w:rPr>
-              <w:t xml:space="preserve"> </w:t>
-            </w:r>
-            <w:proofErr w:type="spellStart"/>
-            <w:r>
-              <w:rPr>
-                <w:rFonts w:ascii="Courier New" w:eastAsia="MS Mincho" w:hAnsi="Courier New" w:cs="Courier New"/>
-                <w:sz w:val="16"/>
-                <w:szCs w:val="16"/>
-                <w:lang w:val="it-CH" w:eastAsia="ja-JP"/>
-              </w:rPr>
-              <w:t>imsi</w:t>
-            </w:r>
-            <w:proofErr w:type="spellEnd"/>
-            <w:r>
-              <w:rPr>
-                <w:rFonts w:ascii="Courier New" w:eastAsia="MS Mincho" w:hAnsi="Courier New" w:cs="Courier New"/>
-                <w:sz w:val="16"/>
-                <w:szCs w:val="16"/>
-                <w:lang w:val="it-CH" w:eastAsia="ja-JP"/>
-              </w:rPr>
-              <w:t xml:space="preserve">='340041795924770' ORDER BY </w:t>
-            </w:r>
-            <w:proofErr w:type="spellStart"/>
-            <w:r>
-              <w:rPr>
-                <w:rFonts w:ascii="Courier New" w:eastAsia="MS Mincho" w:hAnsi="Courier New" w:cs="Courier New"/>
-                <w:sz w:val="16"/>
-                <w:szCs w:val="16"/>
-                <w:lang w:val="it-CH" w:eastAsia="ja-JP"/>
-              </w:rPr>
-              <w:t>keyset</w:t>
-            </w:r>
-            <w:proofErr w:type="spellEnd"/>
-            <w:r>
-              <w:rPr>
-                <w:rFonts w:ascii="Courier New" w:eastAsia="MS Mincho" w:hAnsi="Courier New" w:cs="Courier New"/>
-                <w:sz w:val="16"/>
-                <w:szCs w:val="16"/>
-                <w:lang w:val="it-CH" w:eastAsia="ja-JP"/>
-              </w:rPr>
-              <w:t>;</w:t>
+                <w:lang w:eastAsia="ja-JP"/>
+              </w:rPr>
+              <w:t>='340041795924770' ORDER BY keyset;</w:t>
             </w:r>
           </w:p>
         </w:tc>
@@ -7938,112 +7586,42 @@
               <w:rPr>
                 <w:sz w:val="18"/>
                 <w:szCs w:val="18"/>
-                <w:lang w:val="it-CH"/>
               </w:rPr>
             </w:pPr>
             <w:r>
               <w:rPr>
                 <w:sz w:val="18"/>
                 <w:szCs w:val="18"/>
-                <w:lang w:val="it-CH"/>
-              </w:rPr>
-              <w:t xml:space="preserve">Keys </w:t>
+              </w:rPr>
+              <w:t>Keys visible in the DB (</w:t>
             </w:r>
             <w:proofErr w:type="spellStart"/>
             <w:r>
               <w:rPr>
                 <w:sz w:val="18"/>
                 <w:szCs w:val="18"/>
-                <w:lang w:val="it-CH"/>
-              </w:rPr>
-              <w:t>visible</w:t>
+              </w:rPr>
+              <w:t>OtaCardKey</w:t>
             </w:r>
             <w:proofErr w:type="spellEnd"/>
             <w:r>
               <w:rPr>
                 <w:sz w:val="18"/>
                 <w:szCs w:val="18"/>
-                <w:lang w:val="it-CH"/>
-              </w:rPr>
-              <w:t xml:space="preserve"> in the DB (</w:t>
-            </w:r>
-            <w:proofErr w:type="spellStart"/>
-            <w:r>
-              <w:rPr>
-                <w:sz w:val="18"/>
-                <w:szCs w:val="18"/>
-                <w:lang w:val="it-CH"/>
-              </w:rPr>
-              <w:t>OtaCardKey</w:t>
-            </w:r>
-            <w:proofErr w:type="spellEnd"/>
-            <w:r>
-              <w:rPr>
-                <w:sz w:val="18"/>
-                <w:szCs w:val="18"/>
-                <w:lang w:val="it-CH"/>
-              </w:rPr>
-              <w:t xml:space="preserve">) </w:t>
-            </w:r>
-            <w:proofErr w:type="spellStart"/>
-            <w:r>
-              <w:rPr>
-                <w:sz w:val="18"/>
-                <w:szCs w:val="18"/>
-                <w:lang w:val="it-CH"/>
-              </w:rPr>
-              <w:t>but</w:t>
-            </w:r>
-            <w:proofErr w:type="spellEnd"/>
-            <w:r>
-              <w:rPr>
-                <w:sz w:val="18"/>
-                <w:szCs w:val="18"/>
-                <w:lang w:val="it-CH"/>
-              </w:rPr>
-              <w:t xml:space="preserve"> </w:t>
-            </w:r>
-            <w:proofErr w:type="spellStart"/>
-            <w:r>
-              <w:rPr>
-                <w:sz w:val="18"/>
-                <w:szCs w:val="18"/>
-                <w:lang w:val="it-CH"/>
-              </w:rPr>
-              <w:t>not</w:t>
-            </w:r>
-            <w:proofErr w:type="spellEnd"/>
-            <w:r>
-              <w:rPr>
-                <w:sz w:val="18"/>
-                <w:szCs w:val="18"/>
-                <w:lang w:val="it-CH"/>
-              </w:rPr>
-              <w:t xml:space="preserve"> </w:t>
-            </w:r>
-            <w:proofErr w:type="spellStart"/>
-            <w:r>
-              <w:rPr>
-                <w:sz w:val="18"/>
-                <w:szCs w:val="18"/>
-                <w:lang w:val="it-CH"/>
-              </w:rPr>
-              <w:t>visible</w:t>
-            </w:r>
-            <w:proofErr w:type="spellEnd"/>
-            <w:r>
-              <w:rPr>
-                <w:sz w:val="18"/>
-                <w:szCs w:val="18"/>
-                <w:lang w:val="it-CH"/>
-              </w:rPr>
-              <w:t xml:space="preserve"> in the GUI (Card details)</w:t>
+              </w:rPr>
+              <w:t>) but not visible in the GUI (Card details)</w:t>
             </w:r>
           </w:p>
         </w:tc>
       </w:tr>
     </w:tbl>
-    <w:p/>
+    <w:p>
+      <w:pPr>
+        <w:rPr>
+          <w:lang w:val="en-GB"/>
+        </w:rPr>
+      </w:pPr>
+    </w:p>
     <w:p>
       <w:pPr>
         <w:pStyle w:val="Heading2"/>
@@ -8456,31 +8034,27 @@
           <w:ilvl w:val="0"/>
           <w:numId w:val="8"/>
         </w:numPr>
-      </w:pPr>
-      <w:r>
+        <w:rPr>
+          <w:lang w:val="en-GB"/>
+        </w:rPr>
+      </w:pPr>
+      <w:r>
+        <w:rPr>
+          <w:lang w:val="en-GB"/>
+        </w:rPr>
         <w:t xml:space="preserve">http://standards.ieee.org/guides/style/section7.html, </w:t>
       </w:r>
       <w:r>
         <w:rPr>
           <w:i/>
-        </w:rPr>
-        <w:t xml:space="preserve">IEEE </w:t>
-      </w:r>
-      <w:proofErr w:type="spellStart"/>
-      <w:r>
-        <w:rPr>
-          <w:i/>
-        </w:rPr>
-        <w:t>Standards</w:t>
-      </w:r>
-      <w:proofErr w:type="spellEnd"/>
-      <w:r>
-        <w:rPr>
-          <w:i/>
-        </w:rPr>
-        <w:t xml:space="preserve"> Style Manual</w:t>
-      </w:r>
-      <w:r>
+          <w:lang w:val="en-GB"/>
+        </w:rPr>
+        <w:t>IEEE Standards Style Manual</w:t>
+      </w:r>
+      <w:r>
+        <w:rPr>
+          <w:lang w:val="en-GB"/>
+        </w:rPr>
         <w:t>, 07-06-2008.</w:t>
       </w:r>
     </w:p>
@@ -8603,10 +8177,10 @@
     </w:p>
     <w:p/>
     <w:sectPr>
-      <w:headerReference w:type="default" r:id="rId12"/>
-      <w:footerReference w:type="default" r:id="rId13"/>
-      <w:headerReference w:type="first" r:id="rId14"/>
-      <w:footerReference w:type="first" r:id="rId15"/>
+      <w:headerReference w:type="default" r:id="rId17"/>
+      <w:footerReference w:type="default" r:id="rId18"/>
+      <w:headerReference w:type="first" r:id="rId19"/>
+      <w:footerReference w:type="first" r:id="rId20"/>
       <w:pgSz w:w="11906" w:h="16838"/>
       <w:pgMar w:top="1985" w:right="1134" w:bottom="1418" w:left="1134" w:header="567" w:footer="567" w:gutter="0"/>
       <w:pgNumType w:start="1"/>
@@ -8619,7 +8193,7 @@
 
 <file path=word/comments.xml><?xml version="1.0" encoding="utf-8"?>
 <w:comments xmlns:wpc="http://schemas.microsoft.com/office/word/2010/wordprocessingCanvas" xmlns:cx="http://schemas.microsoft.com/office/drawing/2014/chartex" xmlns:cx1="http://schemas.microsoft.com/office/drawing/2015/9/8/chartex" xmlns:cx2="http://schemas.microsoft.com/office/drawing/2015/10/21/chartex" xmlns:cx3="http://schemas.microsoft.com/office/drawing/2016/5/9/chartex" xmlns:cx4="http://schemas.microsoft.com/office/drawing/2016/5/10/chartex" xmlns:cx5="http://schemas.microsoft.com/office/drawing/2016/5/11/chartex" xmlns:cx6="http://schemas.microsoft.com/office/drawing/2016/5/12/chartex" xmlns:cx7="http://schemas.microsoft.com/office/drawing/2016/5/13/chartex" xmlns:cx8="http://schemas.microsoft.com/office/drawing/2016/5/14/chartex" xmlns:mc="http://schemas.openxmlformats.org/markup-compatibility/2006" xmlns:aink="http://schemas.microsoft.com/office/drawing/2016/ink" xmlns:am3d="http://schemas.microsoft.com/office/drawing/2017/model3d" xmlns:o="urn:schemas-microsoft-com:office:office" xmlns:r="http://schemas.openxmlformats.org/officeDocument/2006/relationships" xmlns:m="http://schemas.openxmlformats.org/officeDocument/2006/math" xmlns:v="urn:schemas-microsoft-com:vml" xmlns:wp14="http://schemas.microsoft.com/office/word/2010/wordprocessingDrawing" xmlns:wp="http://schemas.openxmlformats.org/drawingml/2006/wordprocessingDrawing" xmlns:w10="urn:schemas-microsoft-com:office:word" xmlns:w="http://schemas.openxmlformats.org/wordprocessingml/2006/main" xmlns:w14="http://schemas.microsoft.com/office/word/2010/wordml" xmlns:w15="http://schemas.microsoft.com/office/word/2012/wordml" xmlns:w16cid="http://schemas.microsoft.com/office/word/2016/wordml/cid" xmlns:w16se="http://schemas.microsoft.com/office/word/2015/wordml/symex" xmlns:wpg="http://schemas.microsoft.com/office/word/2010/wordprocessingGroup" xmlns:wpi="http://schemas.microsoft.com/office/word/2010/wordprocessingInk" xmlns:wne="http://schemas.microsoft.com/office/word/2006/wordml" xmlns:wps="http://schemas.microsoft.com/office/word/2010/wordprocessingShape" mc:Ignorable="w14 w15 w16se w16cid wp14">
-  <w:comment w:id="27" w:author="samt" w:date="2017-08-23T10:23:00Z" w:initials="s">
+  <w:comment w:id="26" w:author="samt" w:date="2017-08-23T10:23:00Z" w:initials="s">
     <w:p>
       <w:pPr>
         <w:pStyle w:val="CommentText"/>
@@ -13003,6 +12577,7 @@
     <w:rsid w:val="00146B32"/>
     <w:rsid w:val="00261EA8"/>
     <w:rsid w:val="00363F43"/>
+    <w:rsid w:val="00393AFD"/>
     <w:rsid w:val="009E71A3"/>
     <w:rsid w:val="00BD2298"/>
     <w:rsid w:val="00BF755F"/>
@@ -13755,7 +13330,7 @@
 </file>
 
 <file path=customXml/itemProps1.xml><?xml version="1.0" encoding="utf-8"?>
-<ds:datastoreItem xmlns:ds="http://schemas.openxmlformats.org/officeDocument/2006/customXml" ds:itemID="{1568D4FF-B4F7-4685-B768-C80CF9F24728}">
+<ds:datastoreItem xmlns:ds="http://schemas.openxmlformats.org/officeDocument/2006/customXml" ds:itemID="{89ACC8F1-6D82-4E9B-9474-911651F8D953}">
   <ds:schemaRefs>
     <ds:schemaRef ds:uri="http://schemas.openxmlformats.org/officeDocument/2006/bibliography"/>
   </ds:schemaRefs>

</xml_diff>

<commit_message>
aggioranto documentazione, proseguito con il codice
</commit_message>
<xml_diff>
--- a/Documentazione/Documentazione.docx
+++ b/Documentazione/Documentazione.docx
@@ -56,7 +56,6 @@
           <w:dataBinding w:prefixMappings="xmlns:ns0='http://purl.org/dc/elements/1.1/' xmlns:ns1='http://schemas.openxmlformats.org/package/2006/metadata/core-properties' " w:xpath="/ns1:coreProperties[1]/ns0:title[1]" w:storeItemID="{6C3C8BC8-F283-45AE-878A-BAB7291924A1}"/>
           <w:text/>
         </w:sdtPr>
-        <w:sdtEndPr/>
         <w:sdtContent>
           <w:r>
             <w:t>Documentazione Progetto 1</w:t>
@@ -2651,13 +2650,7 @@
         <w:rPr>
           <w:lang w:val="en-GB"/>
         </w:rPr>
-        <w:t>The client needed an a</w:t>
-      </w:r>
-      <w:r>
-        <w:rPr>
-          <w:lang w:val="en-GB"/>
-        </w:rPr>
-        <w:t>pplication to store user data</w:t>
+        <w:t>The client needed an application to store user data</w:t>
       </w:r>
       <w:r>
         <w:rPr>
@@ -3013,13 +3006,32 @@
     </w:p>
     <w:p/>
     <w:p>
-      <w:r>
-        <w:t xml:space="preserve">Esempio di abstract: </w:t>
+      <w:pPr>
+        <w:rPr>
+          <w:lang w:val="en-GB"/>
+        </w:rPr>
+      </w:pPr>
+      <w:proofErr w:type="spellStart"/>
+      <w:r>
+        <w:rPr>
+          <w:lang w:val="en-GB"/>
+        </w:rPr>
+        <w:t>Esempio</w:t>
+      </w:r>
+      <w:proofErr w:type="spellEnd"/>
+      <w:r>
+        <w:rPr>
+          <w:lang w:val="en-GB"/>
+        </w:rPr>
+        <w:t xml:space="preserve"> di abstract: </w:t>
       </w:r>
     </w:p>
     <w:p>
       <w:pPr>
         <w:ind w:left="720"/>
+        <w:rPr>
+          <w:lang w:val="en-GB"/>
+        </w:rPr>
       </w:pPr>
     </w:p>
     <w:p>
@@ -3081,10 +3093,22 @@
     </w:p>
     <w:p>
       <w:r>
-        <w:t xml:space="preserve">Lo scopo di questo progetto è di imparare a come scrivere una documentazione </w:t>
-      </w:r>
-      <w:r>
-        <w:t>e a progettare un progetto</w:t>
+        <w:t>Lo scopo di questo progetto è di imparare a come scrivere una documentazione</w:t>
+      </w:r>
+      <w:r>
+        <w:t xml:space="preserve">, </w:t>
+      </w:r>
+      <w:r>
+        <w:t>analizzare</w:t>
+      </w:r>
+      <w:r>
+        <w:t xml:space="preserve"> i requisiti </w:t>
+      </w:r>
+      <w:r>
+        <w:t xml:space="preserve">e progettare </w:t>
+      </w:r>
+      <w:r>
+        <w:t>un progetto</w:t>
       </w:r>
       <w:r>
         <w:t>.</w:t>
@@ -3315,27 +3339,9 @@
         <w:t>.</w:t>
       </w:r>
     </w:p>
-    <w:p>
-      <w:pPr>
-        <w:rPr>
-          <w:color w:val="FF0000"/>
-        </w:rPr>
-      </w:pPr>
-    </w:p>
-    <w:p>
-      <w:pPr>
-        <w:rPr>
-          <w:color w:val="FF0000"/>
-        </w:rPr>
-      </w:pPr>
-    </w:p>
-    <w:p>
-      <w:pPr>
-        <w:rPr>
-          <w:color w:val="FF0000"/>
-        </w:rPr>
-      </w:pPr>
-    </w:p>
+    <w:p/>
+    <w:p/>
+    <w:p/>
     <w:p/>
     <w:p/>
     <w:tbl>
@@ -3834,16 +3840,7 @@
                 <w:sz w:val="16"/>
                 <w:szCs w:val="16"/>
               </w:rPr>
-              <w:t>00</w:t>
-            </w:r>
-            <w:r>
-              <w:rPr>
-                <w:b/>
-                <w:bCs/>
-                <w:sz w:val="16"/>
-                <w:szCs w:val="16"/>
-              </w:rPr>
-              <w:t>3</w:t>
+              <w:t>003</w:t>
             </w:r>
           </w:p>
         </w:tc>
@@ -3904,16 +3901,7 @@
                 <w:sz w:val="16"/>
                 <w:szCs w:val="16"/>
               </w:rPr>
-              <w:t>00</w:t>
-            </w:r>
-            <w:r>
-              <w:rPr>
-                <w:b/>
-                <w:bCs/>
-                <w:sz w:val="16"/>
-                <w:szCs w:val="16"/>
-              </w:rPr>
-              <w:t>4</w:t>
+              <w:t>004</w:t>
             </w:r>
           </w:p>
         </w:tc>
@@ -3974,16 +3962,7 @@
                 <w:sz w:val="16"/>
                 <w:szCs w:val="16"/>
               </w:rPr>
-              <w:t>00</w:t>
-            </w:r>
-            <w:r>
-              <w:rPr>
-                <w:b/>
-                <w:bCs/>
-                <w:sz w:val="16"/>
-                <w:szCs w:val="16"/>
-              </w:rPr>
-              <w:t>5</w:t>
+              <w:t>005</w:t>
             </w:r>
           </w:p>
         </w:tc>
@@ -5979,10 +5958,7 @@
     </w:p>
     <w:p>
       <w:r>
-        <w:t>I seguenti s</w:t>
-      </w:r>
-      <w:r>
-        <w:t>oftware sono stati utilizzati:</w:t>
+        <w:t>I seguenti software sono stati utilizzati:</w:t>
       </w:r>
     </w:p>
     <w:p>
@@ -6004,14 +5980,8 @@
           <w:ilvl w:val="0"/>
           <w:numId w:val="16"/>
         </w:numPr>
-        <w:rPr>
-          <w:lang w:val="en-GB"/>
-        </w:rPr>
-      </w:pPr>
-      <w:r>
-        <w:rPr>
-          <w:lang w:val="en-GB"/>
-        </w:rPr>
+      </w:pPr>
+      <w:r>
         <w:t>Microsoft Visual Studio Code</w:t>
       </w:r>
     </w:p>
@@ -6022,14 +5992,8 @@
           <w:ilvl w:val="0"/>
           <w:numId w:val="16"/>
         </w:numPr>
-        <w:rPr>
-          <w:lang w:val="en-GB"/>
-        </w:rPr>
-      </w:pPr>
-      <w:r>
-        <w:rPr>
-          <w:lang w:val="en-GB"/>
-        </w:rPr>
+      </w:pPr>
+      <w:r>
         <w:t>Apache 2.4.27</w:t>
       </w:r>
     </w:p>
@@ -6040,14 +6004,8 @@
           <w:ilvl w:val="0"/>
           <w:numId w:val="16"/>
         </w:numPr>
-        <w:rPr>
-          <w:lang w:val="en-GB"/>
-        </w:rPr>
-      </w:pPr>
-      <w:r>
-        <w:rPr>
-          <w:lang w:val="en-GB"/>
-        </w:rPr>
+      </w:pPr>
+      <w:r>
         <w:t>PHP 7.0.23</w:t>
       </w:r>
     </w:p>
@@ -6058,14 +6016,8 @@
           <w:ilvl w:val="0"/>
           <w:numId w:val="16"/>
         </w:numPr>
-        <w:rPr>
-          <w:lang w:val="en-GB"/>
-        </w:rPr>
-      </w:pPr>
-      <w:r>
-        <w:rPr>
-          <w:lang w:val="en-GB"/>
-        </w:rPr>
+      </w:pPr>
+      <w:r>
         <w:t>Google Chrome 69.0.3497.100</w:t>
       </w:r>
     </w:p>
@@ -6076,22 +6028,13 @@
           <w:ilvl w:val="0"/>
           <w:numId w:val="16"/>
         </w:numPr>
-        <w:rPr>
-          <w:lang w:val="en-GB"/>
-        </w:rPr>
       </w:pPr>
       <w:proofErr w:type="spellStart"/>
       <w:r>
-        <w:rPr>
-          <w:lang w:val="en-GB"/>
-        </w:rPr>
         <w:t>GanttProject</w:t>
       </w:r>
       <w:proofErr w:type="spellEnd"/>
       <w:r>
-        <w:rPr>
-          <w:lang w:val="en-GB"/>
-        </w:rPr>
         <w:t xml:space="preserve"> 2.8.9</w:t>
       </w:r>
     </w:p>
@@ -6102,42 +6045,21 @@
           <w:ilvl w:val="0"/>
           <w:numId w:val="16"/>
         </w:numPr>
-        <w:rPr>
-          <w:lang w:val="en-GB"/>
-        </w:rPr>
-      </w:pPr>
-      <w:r>
-        <w:rPr>
-          <w:lang w:val="en-GB"/>
-        </w:rPr>
+      </w:pPr>
+      <w:r>
         <w:t>Windows 10</w:t>
       </w:r>
       <w:r>
-        <w:rPr>
-          <w:lang w:val="en-GB"/>
-        </w:rPr>
         <w:t xml:space="preserve"> Version 1803 (Build</w:t>
       </w:r>
       <w:r>
-        <w:rPr>
-          <w:lang w:val="en-GB"/>
-        </w:rPr>
         <w:t xml:space="preserve"> 17134.286</w:t>
       </w:r>
       <w:r>
-        <w:rPr>
-          <w:lang w:val="en-GB"/>
-        </w:rPr>
         <w:t>)</w:t>
       </w:r>
     </w:p>
-    <w:p>
-      <w:pPr>
-        <w:rPr>
-          <w:lang w:val="en-GB"/>
-        </w:rPr>
-      </w:pPr>
-    </w:p>
+    <w:p/>
     <w:p>
       <w:pPr>
         <w:pStyle w:val="Heading3"/>
@@ -6323,17 +6245,16 @@
     </w:p>
     <w:p/>
     <w:p/>
-    <w:p/>
     <w:p>
       <w:r>
         <w:rPr>
           <w:noProof/>
         </w:rPr>
         <w:drawing>
-          <wp:inline distT="0" distB="0" distL="0" distR="0" wp14:anchorId="6115FC60" wp14:editId="3C20F619">
-            <wp:extent cx="5109883" cy="2874111"/>
-            <wp:effectExtent l="19050" t="19050" r="14605" b="21590"/>
-            <wp:docPr id="9" name="Picture 9"/>
+          <wp:inline distT="0" distB="0" distL="0" distR="0" wp14:anchorId="38BD895E" wp14:editId="77013F31">
+            <wp:extent cx="6120130" cy="3442335"/>
+            <wp:effectExtent l="0" t="0" r="0" b="5715"/>
+            <wp:docPr id="1" name="Picture 1"/>
             <wp:cNvGraphicFramePr>
               <a:graphicFrameLocks xmlns:a="http://schemas.openxmlformats.org/drawingml/2006/main" noChangeAspect="1"/>
             </wp:cNvGraphicFramePr>
@@ -6341,7 +6262,7 @@
               <a:graphicData uri="http://schemas.openxmlformats.org/drawingml/2006/picture">
                 <pic:pic xmlns:pic="http://schemas.openxmlformats.org/drawingml/2006/picture">
                   <pic:nvPicPr>
-                    <pic:cNvPr id="9" name="Progetto1_Pagina1.png"/>
+                    <pic:cNvPr id="1" name="Progetto1_Pagina1.png"/>
                     <pic:cNvPicPr/>
                   </pic:nvPicPr>
                   <pic:blipFill>
@@ -6359,16 +6280,11 @@
                   <pic:spPr>
                     <a:xfrm>
                       <a:off x="0" y="0"/>
-                      <a:ext cx="5154092" cy="2898977"/>
+                      <a:ext cx="6120130" cy="3442335"/>
                     </a:xfrm>
                     <a:prstGeom prst="rect">
                       <a:avLst/>
                     </a:prstGeom>
-                    <a:ln>
-                      <a:solidFill>
-                        <a:schemeClr val="tx1"/>
-                      </a:solidFill>
-                    </a:ln>
                   </pic:spPr>
                 </pic:pic>
               </a:graphicData>
@@ -6510,22 +6426,22 @@
         <w:rPr>
           <w:lang w:val="it-CH"/>
         </w:rPr>
-        <w:lastRenderedPageBreak/>
         <w:t>Design procedurale</w:t>
       </w:r>
       <w:bookmarkEnd w:id="22"/>
       <w:bookmarkEnd w:id="23"/>
     </w:p>
     <w:p>
+      <w:bookmarkStart w:id="24" w:name="_GoBack"/>
       <w:r>
         <w:rPr>
           <w:noProof/>
         </w:rPr>
         <w:drawing>
-          <wp:inline distT="0" distB="0" distL="0" distR="0" wp14:anchorId="2ABDC16E" wp14:editId="7DC82A77">
+          <wp:inline distT="0" distB="0" distL="0" distR="0" wp14:anchorId="15E7B19B" wp14:editId="4E0D0D2D">
             <wp:extent cx="6120130" cy="2703830"/>
             <wp:effectExtent l="0" t="0" r="0" b="1270"/>
-            <wp:docPr id="4" name="Picture 4"/>
+            <wp:docPr id="5" name="Picture 5"/>
             <wp:cNvGraphicFramePr>
               <a:graphicFrameLocks xmlns:a="http://schemas.openxmlformats.org/drawingml/2006/main" noChangeAspect="1"/>
             </wp:cNvGraphicFramePr>
@@ -6533,7 +6449,7 @@
               <a:graphicData uri="http://schemas.openxmlformats.org/drawingml/2006/picture">
                 <pic:pic xmlns:pic="http://schemas.openxmlformats.org/drawingml/2006/picture">
                   <pic:nvPicPr>
-                    <pic:cNvPr id="4" name="DiagrammadiFlussoDelProgramma.png"/>
+                    <pic:cNvPr id="5" name="DiagrammadiFlussoDelProgramma.png"/>
                     <pic:cNvPicPr/>
                   </pic:nvPicPr>
                   <pic:blipFill>
@@ -6563,6 +6479,7 @@
           </wp:inline>
         </w:drawing>
       </w:r>
+      <w:bookmarkEnd w:id="24"/>
     </w:p>
     <w:p>
       <w:r>
@@ -6576,23 +6493,23 @@
           <w:bottom w:val="single" w:sz="4" w:space="1" w:color="auto"/>
         </w:pBdr>
       </w:pPr>
-      <w:bookmarkStart w:id="24" w:name="_Toc461179222"/>
-      <w:bookmarkStart w:id="25" w:name="_Toc491247143"/>
-      <w:commentRangeStart w:id="26"/>
+      <w:bookmarkStart w:id="25" w:name="_Toc461179222"/>
+      <w:bookmarkStart w:id="26" w:name="_Toc491247143"/>
+      <w:commentRangeStart w:id="27"/>
       <w:r>
         <w:lastRenderedPageBreak/>
         <w:t>Implementazione</w:t>
       </w:r>
-      <w:commentRangeEnd w:id="26"/>
+      <w:commentRangeEnd w:id="27"/>
       <w:r>
         <w:rPr>
           <w:rStyle w:val="CommentReference"/>
           <w:b w:val="0"/>
         </w:rPr>
-        <w:commentReference w:id="26"/>
-      </w:r>
-      <w:bookmarkEnd w:id="24"/>
+        <w:commentReference w:id="27"/>
+      </w:r>
       <w:bookmarkEnd w:id="25"/>
+      <w:bookmarkEnd w:id="26"/>
     </w:p>
     <w:p>
       <w:r>
@@ -6606,12 +6523,7 @@
     </w:p>
     <w:p>
       <w:r>
-        <w:t>In questa parte è richiesto l’inserimento di codice sorg</w:t>
-      </w:r>
-      <w:bookmarkStart w:id="27" w:name="_GoBack"/>
-      <w:bookmarkEnd w:id="27"/>
-      <w:r>
-        <w:t>ente/print screen di maschere solamente per quei passaggi particolarmente significativi e/o critici.</w:t>
+        <w:t>In questa parte è richiesto l’inserimento di codice sorgente/print screen di maschere solamente per quei passaggi particolarmente significativi e/o critici.</w:t>
       </w:r>
     </w:p>
     <w:p>
@@ -6784,6 +6696,669 @@
                 <w:sz w:val="18"/>
                 <w:szCs w:val="18"/>
               </w:rPr>
+              <w:t>REQ-0</w:t>
+            </w:r>
+            <w:r>
+              <w:rPr>
+                <w:sz w:val="18"/>
+                <w:szCs w:val="18"/>
+              </w:rPr>
+              <w:t>03</w:t>
+            </w:r>
+          </w:p>
+        </w:tc>
+        <w:tc>
+          <w:tcPr>
+            <w:tcW w:w="1267" w:type="dxa"/>
+            <w:tcBorders>
+              <w:left w:val="single" w:sz="4" w:space="0" w:color="auto"/>
+              <w:bottom w:val="single" w:sz="4" w:space="0" w:color="auto"/>
+              <w:right w:val="single" w:sz="4" w:space="0" w:color="auto"/>
+            </w:tcBorders>
+            <w:shd w:val="pct25" w:color="auto" w:fill="auto"/>
+          </w:tcPr>
+          <w:p>
+            <w:pPr>
+              <w:pStyle w:val="BodyTextChar"/>
+              <w:rPr>
+                <w:b/>
+                <w:sz w:val="18"/>
+                <w:szCs w:val="18"/>
+                <w:lang w:val="it-CH"/>
+              </w:rPr>
+            </w:pPr>
+            <w:r>
+              <w:rPr>
+                <w:b/>
+                <w:sz w:val="18"/>
+                <w:szCs w:val="18"/>
+                <w:lang w:val="it-CH"/>
+              </w:rPr>
+              <w:t>Nome:</w:t>
+            </w:r>
+          </w:p>
+        </w:tc>
+        <w:tc>
+          <w:tcPr>
+            <w:tcW w:w="4834" w:type="dxa"/>
+            <w:tcBorders>
+              <w:left w:val="single" w:sz="4" w:space="0" w:color="auto"/>
+              <w:bottom w:val="single" w:sz="4" w:space="0" w:color="auto"/>
+            </w:tcBorders>
+          </w:tcPr>
+          <w:p>
+            <w:pPr>
+              <w:pStyle w:val="BodyTextChar"/>
+              <w:rPr>
+                <w:sz w:val="18"/>
+                <w:szCs w:val="18"/>
+                <w:lang w:val="it-CH"/>
+              </w:rPr>
+            </w:pPr>
+            <w:r>
+              <w:rPr>
+                <w:sz w:val="18"/>
+                <w:szCs w:val="18"/>
+                <w:lang w:val="it-CH"/>
+              </w:rPr>
+              <w:t xml:space="preserve">Salvataggio dei dati inseriti </w:t>
+            </w:r>
+            <w:r>
+              <w:rPr>
+                <w:sz w:val="18"/>
+                <w:szCs w:val="18"/>
+                <w:lang w:val="it-CH"/>
+              </w:rPr>
+              <w:t>dall’utente</w:t>
+            </w:r>
+          </w:p>
+        </w:tc>
+      </w:tr>
+      <w:tr>
+        <w:tc>
+          <w:tcPr>
+            <w:tcW w:w="2050" w:type="dxa"/>
+            <w:tcBorders>
+              <w:right w:val="single" w:sz="4" w:space="0" w:color="auto"/>
+            </w:tcBorders>
+            <w:shd w:val="pct25" w:color="auto" w:fill="auto"/>
+          </w:tcPr>
+          <w:p>
+            <w:pPr>
+              <w:pStyle w:val="BodyTextChar"/>
+              <w:rPr>
+                <w:b/>
+                <w:sz w:val="18"/>
+                <w:szCs w:val="18"/>
+                <w:lang w:val="it-CH"/>
+              </w:rPr>
+            </w:pPr>
+            <w:r>
+              <w:rPr>
+                <w:b/>
+                <w:sz w:val="18"/>
+                <w:szCs w:val="18"/>
+                <w:lang w:val="it-CH"/>
+              </w:rPr>
+              <w:t>Descrizione:</w:t>
+            </w:r>
+          </w:p>
+        </w:tc>
+        <w:tc>
+          <w:tcPr>
+            <w:tcW w:w="7663" w:type="dxa"/>
+            <w:gridSpan w:val="3"/>
+            <w:tcBorders>
+              <w:left w:val="single" w:sz="4" w:space="0" w:color="auto"/>
+            </w:tcBorders>
+          </w:tcPr>
+          <w:p>
+            <w:pPr>
+              <w:pStyle w:val="BodyTextChar"/>
+              <w:rPr>
+                <w:sz w:val="18"/>
+                <w:szCs w:val="18"/>
+                <w:lang w:val="it-CH"/>
+              </w:rPr>
+            </w:pPr>
+            <w:r>
+              <w:rPr>
+                <w:sz w:val="18"/>
+                <w:szCs w:val="18"/>
+                <w:lang w:val="it-CH"/>
+              </w:rPr>
+              <w:t>Salvare I dati convalidati in un file giornaliero e poi risalvare quelli dati in un file globale. Entrambi i file sono di tipo csv</w:t>
+            </w:r>
+          </w:p>
+        </w:tc>
+      </w:tr>
+      <w:tr>
+        <w:tc>
+          <w:tcPr>
+            <w:tcW w:w="2050" w:type="dxa"/>
+            <w:tcBorders>
+              <w:right w:val="single" w:sz="4" w:space="0" w:color="auto"/>
+            </w:tcBorders>
+            <w:shd w:val="pct25" w:color="auto" w:fill="auto"/>
+          </w:tcPr>
+          <w:p>
+            <w:pPr>
+              <w:pStyle w:val="BodyTextChar"/>
+              <w:rPr>
+                <w:b/>
+                <w:sz w:val="18"/>
+                <w:szCs w:val="18"/>
+                <w:lang w:val="it-CH"/>
+              </w:rPr>
+            </w:pPr>
+            <w:r>
+              <w:rPr>
+                <w:b/>
+                <w:sz w:val="18"/>
+                <w:szCs w:val="18"/>
+                <w:lang w:val="it-CH"/>
+              </w:rPr>
+              <w:t>Prerequisiti:</w:t>
+            </w:r>
+          </w:p>
+        </w:tc>
+        <w:tc>
+          <w:tcPr>
+            <w:tcW w:w="7663" w:type="dxa"/>
+            <w:gridSpan w:val="3"/>
+            <w:tcBorders>
+              <w:left w:val="single" w:sz="4" w:space="0" w:color="auto"/>
+            </w:tcBorders>
+          </w:tcPr>
+          <w:p>
+            <w:pPr>
+              <w:pStyle w:val="BodyTextChar"/>
+              <w:rPr>
+                <w:sz w:val="18"/>
+                <w:szCs w:val="18"/>
+                <w:lang w:val="it-CH"/>
+              </w:rPr>
+            </w:pPr>
+            <w:r>
+              <w:rPr>
+                <w:sz w:val="18"/>
+                <w:szCs w:val="18"/>
+                <w:lang w:val="it-CH"/>
+              </w:rPr>
+              <w:t xml:space="preserve">La comunicazione deve rimanere </w:t>
+            </w:r>
+            <w:r>
+              <w:rPr>
+                <w:sz w:val="18"/>
+                <w:szCs w:val="18"/>
+                <w:lang w:val="it-CH"/>
+              </w:rPr>
+              <w:t xml:space="preserve">attiva tra server e </w:t>
+            </w:r>
+            <w:r>
+              <w:rPr>
+                <w:sz w:val="18"/>
+                <w:szCs w:val="18"/>
+                <w:lang w:val="it-CH"/>
+              </w:rPr>
+              <w:t>client</w:t>
+            </w:r>
+            <w:r>
+              <w:rPr>
+                <w:sz w:val="18"/>
+                <w:szCs w:val="18"/>
+                <w:lang w:val="it-CH"/>
+              </w:rPr>
+              <w:t>.</w:t>
+            </w:r>
+          </w:p>
+          <w:p>
+            <w:pPr>
+              <w:pStyle w:val="BodyTextChar"/>
+              <w:rPr>
+                <w:lang w:val="it-CH"/>
+              </w:rPr>
+            </w:pPr>
+            <w:r>
+              <w:rPr>
+                <w:sz w:val="18"/>
+                <w:szCs w:val="18"/>
+                <w:lang w:val="it-CH"/>
+              </w:rPr>
+              <w:t>Assicurare che l’utente abbia i permessi</w:t>
+            </w:r>
+            <w:r>
+              <w:rPr>
+                <w:sz w:val="18"/>
+                <w:szCs w:val="18"/>
+                <w:lang w:val="it-CH"/>
+              </w:rPr>
+              <w:t xml:space="preserve"> per creare/scrivere su dei file.</w:t>
+            </w:r>
+          </w:p>
+        </w:tc>
+      </w:tr>
+      <w:tr>
+        <w:tc>
+          <w:tcPr>
+            <w:tcW w:w="2050" w:type="dxa"/>
+            <w:tcBorders>
+              <w:right w:val="single" w:sz="4" w:space="0" w:color="auto"/>
+            </w:tcBorders>
+            <w:shd w:val="pct25" w:color="auto" w:fill="auto"/>
+          </w:tcPr>
+          <w:p>
+            <w:pPr>
+              <w:pStyle w:val="BodyTextChar"/>
+              <w:rPr>
+                <w:b/>
+                <w:sz w:val="18"/>
+                <w:szCs w:val="18"/>
+                <w:lang w:val="it-CH"/>
+              </w:rPr>
+            </w:pPr>
+            <w:r>
+              <w:rPr>
+                <w:b/>
+                <w:sz w:val="18"/>
+                <w:szCs w:val="18"/>
+                <w:lang w:val="it-CH"/>
+              </w:rPr>
+              <w:t>Procedura:</w:t>
+            </w:r>
+          </w:p>
+        </w:tc>
+        <w:tc>
+          <w:tcPr>
+            <w:tcW w:w="7663" w:type="dxa"/>
+            <w:gridSpan w:val="3"/>
+            <w:tcBorders>
+              <w:left w:val="single" w:sz="4" w:space="0" w:color="auto"/>
+            </w:tcBorders>
+          </w:tcPr>
+          <w:p>
+            <w:pPr>
+              <w:pStyle w:val="BodyTextChar"/>
+              <w:rPr>
+                <w:sz w:val="18"/>
+                <w:szCs w:val="18"/>
+                <w:lang w:val="it-CH"/>
+              </w:rPr>
+            </w:pPr>
+            <w:r>
+              <w:rPr>
+                <w:sz w:val="18"/>
+                <w:szCs w:val="18"/>
+                <w:lang w:val="it-CH"/>
+              </w:rPr>
+              <w:t xml:space="preserve">Aprire la pagina web, </w:t>
+            </w:r>
+            <w:r>
+              <w:rPr>
+                <w:sz w:val="18"/>
+                <w:szCs w:val="18"/>
+                <w:lang w:val="it-CH"/>
+              </w:rPr>
+              <w:t>proseguire al form e inserire dei dati validi.</w:t>
+            </w:r>
+          </w:p>
+          <w:p>
+            <w:pPr>
+              <w:pStyle w:val="BodyText"/>
+              <w:rPr>
+                <w:sz w:val="18"/>
+                <w:lang w:eastAsia="en-US"/>
+              </w:rPr>
+            </w:pPr>
+            <w:r>
+              <w:rPr>
+                <w:sz w:val="18"/>
+                <w:lang w:eastAsia="en-US"/>
+              </w:rPr>
+              <w:t>Schiacciare il tasto registra</w:t>
+            </w:r>
+            <w:r>
+              <w:rPr>
+                <w:sz w:val="18"/>
+                <w:lang w:eastAsia="en-US"/>
+              </w:rPr>
+              <w:t>.</w:t>
+            </w:r>
+          </w:p>
+          <w:p>
+            <w:pPr>
+              <w:pStyle w:val="BodyText"/>
+              <w:rPr>
+                <w:sz w:val="18"/>
+                <w:lang w:eastAsia="en-US"/>
+              </w:rPr>
+            </w:pPr>
+            <w:r>
+              <w:rPr>
+                <w:sz w:val="18"/>
+                <w:lang w:eastAsia="en-US"/>
+              </w:rPr>
+              <w:t xml:space="preserve">Il programma controlla </w:t>
+            </w:r>
+            <w:r>
+              <w:rPr>
+                <w:sz w:val="18"/>
+                <w:lang w:eastAsia="en-US"/>
+              </w:rPr>
+              <w:t>l’esistenza dei file</w:t>
+            </w:r>
+            <w:r>
+              <w:rPr>
+                <w:sz w:val="18"/>
+                <w:lang w:eastAsia="en-US"/>
+              </w:rPr>
+              <w:t>,</w:t>
+            </w:r>
+            <w:r>
+              <w:rPr>
+                <w:sz w:val="18"/>
+                <w:lang w:eastAsia="en-US"/>
+              </w:rPr>
+              <w:t xml:space="preserve"> se no li crea, se si</w:t>
+            </w:r>
+            <w:r>
+              <w:rPr>
+                <w:sz w:val="18"/>
+                <w:lang w:eastAsia="en-US"/>
+              </w:rPr>
+              <w:t xml:space="preserve"> il programma</w:t>
+            </w:r>
+            <w:r>
+              <w:rPr>
+                <w:sz w:val="18"/>
+                <w:lang w:eastAsia="en-US"/>
+              </w:rPr>
+              <w:t xml:space="preserve"> prosegue</w:t>
+            </w:r>
+          </w:p>
+          <w:p>
+            <w:pPr>
+              <w:pStyle w:val="BodyText"/>
+              <w:rPr>
+                <w:sz w:val="18"/>
+                <w:lang w:eastAsia="en-US"/>
+              </w:rPr>
+            </w:pPr>
+            <w:r>
+              <w:rPr>
+                <w:sz w:val="18"/>
+                <w:lang w:eastAsia="en-US"/>
+              </w:rPr>
+              <w:t>Scrive i dati nel file giornaliero e quello globale.</w:t>
+            </w:r>
+          </w:p>
+        </w:tc>
+      </w:tr>
+      <w:tr>
+        <w:tc>
+          <w:tcPr>
+            <w:tcW w:w="2050" w:type="dxa"/>
+            <w:tcBorders>
+              <w:right w:val="single" w:sz="4" w:space="0" w:color="auto"/>
+            </w:tcBorders>
+            <w:shd w:val="pct25" w:color="auto" w:fill="auto"/>
+          </w:tcPr>
+          <w:p>
+            <w:pPr>
+              <w:pStyle w:val="BodyTextChar"/>
+              <w:rPr>
+                <w:b/>
+                <w:sz w:val="18"/>
+                <w:szCs w:val="18"/>
+                <w:lang w:val="it-CH"/>
+              </w:rPr>
+            </w:pPr>
+            <w:r>
+              <w:rPr>
+                <w:b/>
+                <w:sz w:val="18"/>
+                <w:szCs w:val="18"/>
+                <w:lang w:val="it-CH"/>
+              </w:rPr>
+              <w:t>Risultati attesi:</w:t>
+            </w:r>
+          </w:p>
+        </w:tc>
+        <w:tc>
+          <w:tcPr>
+            <w:tcW w:w="7663" w:type="dxa"/>
+            <w:gridSpan w:val="3"/>
+            <w:tcBorders>
+              <w:left w:val="single" w:sz="4" w:space="0" w:color="auto"/>
+            </w:tcBorders>
+          </w:tcPr>
+          <w:p>
+            <w:pPr>
+              <w:pStyle w:val="BodyTextChar"/>
+              <w:rPr>
+                <w:sz w:val="18"/>
+                <w:szCs w:val="20"/>
+                <w:lang w:val="it-CH"/>
+              </w:rPr>
+            </w:pPr>
+            <w:r>
+              <w:rPr>
+                <w:sz w:val="18"/>
+                <w:szCs w:val="20"/>
+                <w:lang w:val="it-CH"/>
+              </w:rPr>
+              <w:t xml:space="preserve">La pagina salva </w:t>
+            </w:r>
+            <w:r>
+              <w:rPr>
+                <w:sz w:val="18"/>
+                <w:szCs w:val="20"/>
+                <w:lang w:val="it-CH"/>
+              </w:rPr>
+              <w:t>I dati</w:t>
+            </w:r>
+            <w:r>
+              <w:rPr>
+                <w:sz w:val="18"/>
+                <w:szCs w:val="20"/>
+                <w:lang w:val="it-CH"/>
+              </w:rPr>
+              <w:t>,</w:t>
+            </w:r>
+            <w:r>
+              <w:rPr>
+                <w:sz w:val="18"/>
+                <w:szCs w:val="20"/>
+                <w:lang w:val="it-CH"/>
+              </w:rPr>
+              <w:t xml:space="preserve"> </w:t>
+            </w:r>
+            <w:r>
+              <w:rPr>
+                <w:sz w:val="18"/>
+                <w:szCs w:val="20"/>
+                <w:lang w:val="it-CH"/>
+              </w:rPr>
+              <w:t>convalidati</w:t>
+            </w:r>
+            <w:r>
+              <w:rPr>
+                <w:sz w:val="18"/>
+                <w:szCs w:val="20"/>
+                <w:lang w:val="it-CH"/>
+              </w:rPr>
+              <w:t>,</w:t>
+            </w:r>
+            <w:r>
+              <w:rPr>
+                <w:sz w:val="18"/>
+                <w:szCs w:val="20"/>
+                <w:lang w:val="it-CH"/>
+              </w:rPr>
+              <w:t xml:space="preserve"> in 2 file </w:t>
+            </w:r>
+            <w:r>
+              <w:rPr>
+                <w:sz w:val="18"/>
+                <w:szCs w:val="20"/>
+                <w:lang w:val="it-CH"/>
+              </w:rPr>
+              <w:t>diversi.</w:t>
+            </w:r>
+          </w:p>
+          <w:p>
+            <w:pPr>
+              <w:pStyle w:val="BodyText"/>
+              <w:rPr>
+                <w:lang w:eastAsia="en-US"/>
+              </w:rPr>
+            </w:pPr>
+            <w:r>
+              <w:rPr>
+                <w:sz w:val="18"/>
+                <w:lang w:eastAsia="en-US"/>
+              </w:rPr>
+              <w:t>L’utente viene portato alla pagina di riassunto dove i dati vengono letti dal file giornaliero.</w:t>
+            </w:r>
+          </w:p>
+        </w:tc>
+      </w:tr>
+    </w:tbl>
+    <w:p/>
+    <w:p/>
+    <w:p/>
+    <w:p/>
+    <w:p/>
+    <w:p/>
+    <w:p/>
+    <w:p/>
+    <w:p/>
+    <w:p/>
+    <w:p/>
+    <w:p/>
+    <w:p/>
+    <w:p/>
+    <w:p/>
+    <w:p/>
+    <w:p/>
+    <w:p/>
+    <w:tbl>
+      <w:tblPr>
+        <w:tblW w:w="9713" w:type="dxa"/>
+        <w:tblInd w:w="113" w:type="dxa"/>
+        <w:tblBorders>
+          <w:top w:val="single" w:sz="4" w:space="0" w:color="auto"/>
+          <w:left w:val="single" w:sz="4" w:space="0" w:color="auto"/>
+          <w:bottom w:val="single" w:sz="4" w:space="0" w:color="auto"/>
+          <w:right w:val="single" w:sz="4" w:space="0" w:color="auto"/>
+          <w:insideH w:val="single" w:sz="4" w:space="0" w:color="auto"/>
+          <w:insideV w:val="single" w:sz="4" w:space="0" w:color="auto"/>
+        </w:tblBorders>
+        <w:tblLook w:val="01E0" w:firstRow="1" w:lastRow="1" w:firstColumn="1" w:lastColumn="1" w:noHBand="0" w:noVBand="0"/>
+      </w:tblPr>
+      <w:tblGrid>
+        <w:gridCol w:w="2050"/>
+        <w:gridCol w:w="1562"/>
+        <w:gridCol w:w="1267"/>
+        <w:gridCol w:w="4834"/>
+      </w:tblGrid>
+      <w:tr>
+        <w:tc>
+          <w:tcPr>
+            <w:tcW w:w="2050" w:type="dxa"/>
+            <w:tcBorders>
+              <w:bottom w:val="single" w:sz="4" w:space="0" w:color="auto"/>
+              <w:right w:val="single" w:sz="4" w:space="0" w:color="auto"/>
+            </w:tcBorders>
+            <w:shd w:val="pct25" w:color="auto" w:fill="auto"/>
+          </w:tcPr>
+          <w:p>
+            <w:pPr>
+              <w:pStyle w:val="BodyTextChar"/>
+              <w:rPr>
+                <w:b/>
+                <w:sz w:val="18"/>
+                <w:szCs w:val="18"/>
+                <w:lang w:val="it-CH"/>
+              </w:rPr>
+            </w:pPr>
+            <w:r>
+              <w:rPr>
+                <w:b/>
+                <w:sz w:val="18"/>
+                <w:szCs w:val="18"/>
+                <w:lang w:val="it-CH"/>
+              </w:rPr>
+              <w:lastRenderedPageBreak/>
+              <w:t>Test Case:</w:t>
+            </w:r>
+          </w:p>
+          <w:p>
+            <w:pPr>
+              <w:pStyle w:val="BodyText"/>
+              <w:rPr>
+                <w:sz w:val="18"/>
+                <w:szCs w:val="18"/>
+                <w:lang w:eastAsia="en-US"/>
+              </w:rPr>
+            </w:pPr>
+            <w:r>
+              <w:rPr>
+                <w:b/>
+                <w:sz w:val="18"/>
+                <w:szCs w:val="18"/>
+                <w:lang w:eastAsia="en-US"/>
+              </w:rPr>
+              <w:t>Riferimento</w:t>
+            </w:r>
+            <w:r>
+              <w:rPr>
+                <w:sz w:val="18"/>
+                <w:szCs w:val="18"/>
+                <w:lang w:eastAsia="en-US"/>
+              </w:rPr>
+              <w:t xml:space="preserve">: </w:t>
+            </w:r>
+          </w:p>
+        </w:tc>
+        <w:tc>
+          <w:tcPr>
+            <w:tcW w:w="1562" w:type="dxa"/>
+            <w:tcBorders>
+              <w:left w:val="single" w:sz="4" w:space="0" w:color="auto"/>
+              <w:bottom w:val="single" w:sz="4" w:space="0" w:color="auto"/>
+              <w:right w:val="single" w:sz="4" w:space="0" w:color="auto"/>
+            </w:tcBorders>
+          </w:tcPr>
+          <w:p>
+            <w:pPr>
+              <w:pStyle w:val="BodyTextChar"/>
+              <w:rPr>
+                <w:sz w:val="18"/>
+                <w:szCs w:val="18"/>
+                <w:lang w:val="it-CH"/>
+              </w:rPr>
+            </w:pPr>
+            <w:r>
+              <w:rPr>
+                <w:sz w:val="18"/>
+                <w:szCs w:val="18"/>
+                <w:lang w:val="it-CH"/>
+              </w:rPr>
+              <w:t>TC-001</w:t>
+            </w:r>
+          </w:p>
+          <w:p>
+            <w:pPr>
+              <w:rPr>
+                <w:lang w:eastAsia="en-US"/>
+              </w:rPr>
+            </w:pPr>
+            <w:r>
+              <w:rPr>
+                <w:sz w:val="18"/>
+                <w:szCs w:val="18"/>
+              </w:rPr>
               <w:t>REQ-012</w:t>
             </w:r>
           </w:p>
@@ -7658,7 +8233,6 @@
         <w:rPr>
           <w:lang w:val="it-CH"/>
         </w:rPr>
-        <w:lastRenderedPageBreak/>
         <w:t>Mancanze/limitazioni conosciute</w:t>
       </w:r>
       <w:bookmarkEnd w:id="34"/>
@@ -7760,6 +8334,7 @@
         <w:rPr>
           <w:lang w:val="it-CH"/>
         </w:rPr>
+        <w:lastRenderedPageBreak/>
         <w:t>Considerazioni personali</w:t>
       </w:r>
       <w:bookmarkEnd w:id="42"/>
@@ -8083,7 +8658,6 @@
         </w:numPr>
       </w:pPr>
       <w:r>
-        <w:lastRenderedPageBreak/>
         <w:t xml:space="preserve">Diari di lavoro </w:t>
       </w:r>
     </w:p>
@@ -8193,7 +8767,7 @@
 
 <file path=word/comments.xml><?xml version="1.0" encoding="utf-8"?>
 <w:comments xmlns:wpc="http://schemas.microsoft.com/office/word/2010/wordprocessingCanvas" xmlns:cx="http://schemas.microsoft.com/office/drawing/2014/chartex" xmlns:cx1="http://schemas.microsoft.com/office/drawing/2015/9/8/chartex" xmlns:cx2="http://schemas.microsoft.com/office/drawing/2015/10/21/chartex" xmlns:cx3="http://schemas.microsoft.com/office/drawing/2016/5/9/chartex" xmlns:cx4="http://schemas.microsoft.com/office/drawing/2016/5/10/chartex" xmlns:cx5="http://schemas.microsoft.com/office/drawing/2016/5/11/chartex" xmlns:cx6="http://schemas.microsoft.com/office/drawing/2016/5/12/chartex" xmlns:cx7="http://schemas.microsoft.com/office/drawing/2016/5/13/chartex" xmlns:cx8="http://schemas.microsoft.com/office/drawing/2016/5/14/chartex" xmlns:mc="http://schemas.openxmlformats.org/markup-compatibility/2006" xmlns:aink="http://schemas.microsoft.com/office/drawing/2016/ink" xmlns:am3d="http://schemas.microsoft.com/office/drawing/2017/model3d" xmlns:o="urn:schemas-microsoft-com:office:office" xmlns:r="http://schemas.openxmlformats.org/officeDocument/2006/relationships" xmlns:m="http://schemas.openxmlformats.org/officeDocument/2006/math" xmlns:v="urn:schemas-microsoft-com:vml" xmlns:wp14="http://schemas.microsoft.com/office/word/2010/wordprocessingDrawing" xmlns:wp="http://schemas.openxmlformats.org/drawingml/2006/wordprocessingDrawing" xmlns:w10="urn:schemas-microsoft-com:office:word" xmlns:w="http://schemas.openxmlformats.org/wordprocessingml/2006/main" xmlns:w14="http://schemas.microsoft.com/office/word/2010/wordml" xmlns:w15="http://schemas.microsoft.com/office/word/2012/wordml" xmlns:w16cid="http://schemas.microsoft.com/office/word/2016/wordml/cid" xmlns:w16se="http://schemas.microsoft.com/office/word/2015/wordml/symex" xmlns:wpg="http://schemas.microsoft.com/office/word/2010/wordprocessingGroup" xmlns:wpi="http://schemas.microsoft.com/office/word/2010/wordprocessingInk" xmlns:wne="http://schemas.microsoft.com/office/word/2006/wordml" xmlns:wps="http://schemas.microsoft.com/office/word/2010/wordprocessingShape" mc:Ignorable="w14 w15 w16se w16cid wp14">
-  <w:comment w:id="26" w:author="samt" w:date="2017-08-23T10:23:00Z" w:initials="s">
+  <w:comment w:id="27" w:author="samt" w:date="2017-08-23T10:23:00Z" w:initials="s">
     <w:p>
       <w:pPr>
         <w:pStyle w:val="CommentText"/>
@@ -8268,26 +8842,14 @@
       <w:rPr>
         <w:noProof/>
       </w:rPr>
-      <w:t>Documentazione</w:t>
-    </w:r>
-    <w:r>
-      <w:rPr>
-        <w:noProof/>
-      </w:rPr>
-      <w:t>.doc</w:t>
+      <w:t>Documentazione.doc</w:t>
     </w:r>
     <w:r>
       <w:fldChar w:fldCharType="end"/>
     </w:r>
     <w:r>
       <w:tab/>
-      <w:t xml:space="preserve">Versione: </w:t>
-    </w:r>
-    <w:r>
-      <w:t>14.09.2018</w:t>
-    </w:r>
-    <w:r>
-      <w:t xml:space="preserve"> </w:t>
+      <w:t xml:space="preserve">Versione: 14.09.2018 </w:t>
     </w:r>
   </w:p>
 </w:ftr>
@@ -8351,7 +8913,6 @@
               <w:dataBinding w:prefixMappings="xmlns:ns0='http://purl.org/dc/elements/1.1/' xmlns:ns1='http://schemas.openxmlformats.org/package/2006/metadata/core-properties' " w:xpath="/ns1:coreProperties[1]/ns0:title[1]" w:storeItemID="{6C3C8BC8-F283-45AE-878A-BAB7291924A1}"/>
               <w:text/>
             </w:sdtPr>
-            <w:sdtEndPr/>
             <w:sdtContent>
               <w:r>
                 <w:rPr>
@@ -8491,25 +9052,7 @@
             <w:rPr>
               <w:lang w:val="it-IT"/>
             </w:rPr>
-            <w:t>201</w:t>
-          </w:r>
-          <w:r>
-            <w:rPr>
-              <w:lang w:val="it-IT"/>
-            </w:rPr>
-            <w:t>8</w:t>
-          </w:r>
-          <w:r>
-            <w:rPr>
-              <w:lang w:val="it-IT"/>
-            </w:rPr>
-            <w:t>/201</w:t>
-          </w:r>
-          <w:r>
-            <w:rPr>
-              <w:lang w:val="it-IT"/>
-            </w:rPr>
-            <w:t>9</w:t>
+            <w:t>2018/2019</w:t>
           </w:r>
         </w:p>
       </w:tc>
@@ -8551,49 +9094,7 @@
             <w:rPr>
               <w:lang w:val="it-IT"/>
             </w:rPr>
-            <w:t>Adriano Barchi</w:t>
-          </w:r>
-          <w:r>
-            <w:rPr>
-              <w:lang w:val="it-IT"/>
-            </w:rPr>
-            <w:t xml:space="preserve">, Luca Muggiasca, </w:t>
-          </w:r>
-          <w:r>
-            <w:rPr>
-              <w:lang w:val="it-IT"/>
-            </w:rPr>
-            <w:t>Francesco</w:t>
-          </w:r>
-          <w:r>
-            <w:rPr>
-              <w:lang w:val="it-IT"/>
-            </w:rPr>
-            <w:t xml:space="preserve"> Mu</w:t>
-          </w:r>
-          <w:r>
-            <w:rPr>
-              <w:lang w:val="it-IT"/>
-            </w:rPr>
-            <w:t>ssi</w:t>
-          </w:r>
-          <w:r>
-            <w:rPr>
-              <w:lang w:val="it-IT"/>
-            </w:rPr>
-            <w:t>,</w:t>
-          </w:r>
-          <w:r>
-            <w:rPr>
-              <w:lang w:val="it-IT"/>
-            </w:rPr>
-            <w:t xml:space="preserve"> Misha Cattaneo</w:t>
-          </w:r>
-          <w:r>
-            <w:rPr>
-              <w:lang w:val="it-IT"/>
-            </w:rPr>
-            <w:t xml:space="preserve"> </w:t>
+            <w:t xml:space="preserve">Adriano Barchi, Luca Muggiasca, Francesco Mussi, Misha Cattaneo </w:t>
           </w:r>
         </w:p>
       </w:tc>
@@ -12502,7 +13003,7 @@
     <w:charset w:val="00"/>
     <w:family w:val="roman"/>
     <w:pitch w:val="variable"/>
-    <w:sig w:usb0="E0002EFF" w:usb1="C000785B" w:usb2="00000009" w:usb3="00000000" w:csb0="000001FF" w:csb1="00000000"/>
+    <w:sig w:usb0="E0002AFF" w:usb1="C0007843" w:usb2="00000009" w:usb3="00000000" w:csb0="000001FF" w:csb1="00000000"/>
   </w:font>
   <w:font w:name="Courier New">
     <w:panose1 w:val="02070309020205020404"/>
@@ -12523,14 +13024,14 @@
     <w:charset w:val="00"/>
     <w:family w:val="swiss"/>
     <w:pitch w:val="variable"/>
-    <w:sig w:usb0="E0002AFF" w:usb1="C000247B" w:usb2="00000009" w:usb3="00000000" w:csb0="000001FF" w:csb1="00000000"/>
+    <w:sig w:usb0="E00002FF" w:usb1="4000ACFF" w:usb2="00000001" w:usb3="00000000" w:csb0="0000019F" w:csb1="00000000"/>
   </w:font>
   <w:font w:name="Arial">
     <w:panose1 w:val="020B0604020202020204"/>
     <w:charset w:val="00"/>
     <w:family w:val="swiss"/>
     <w:pitch w:val="variable"/>
-    <w:sig w:usb0="E0002EFF" w:usb1="C000785B" w:usb2="00000009" w:usb3="00000000" w:csb0="000001FF" w:csb1="00000000"/>
+    <w:sig w:usb0="E0002AFF" w:usb1="C0007843" w:usb2="00000009" w:usb3="00000000" w:csb0="000001FF" w:csb1="00000000"/>
   </w:font>
   <w:font w:name="Segoe UI">
     <w:panose1 w:val="020B0502040204020203"/>
@@ -12544,10 +13045,10 @@
     <w:charset w:val="00"/>
     <w:family w:val="swiss"/>
     <w:pitch w:val="variable"/>
-    <w:sig w:usb0="E0002AFF" w:usb1="C000247B" w:usb2="00000009" w:usb3="00000000" w:csb0="000001FF" w:csb1="00000000"/>
+    <w:sig w:usb0="A00002EF" w:usb1="4000207B" w:usb2="00000000" w:usb3="00000000" w:csb0="0000009F" w:csb1="00000000"/>
   </w:font>
   <w:font w:name="MS Mincho">
-    <w:altName w:val="ＭＳ 明朝"/>
+    <w:altName w:val="Yu Gothic"/>
     <w:panose1 w:val="02020609040205080304"/>
     <w:charset w:val="80"/>
     <w:family w:val="modern"/>
@@ -12578,6 +13079,7 @@
     <w:rsid w:val="00261EA8"/>
     <w:rsid w:val="00363F43"/>
     <w:rsid w:val="00393AFD"/>
+    <w:rsid w:val="005B597B"/>
     <w:rsid w:val="009E71A3"/>
     <w:rsid w:val="00BD2298"/>
     <w:rsid w:val="00BF755F"/>
@@ -13330,7 +13832,7 @@
 </file>
 
 <file path=customXml/itemProps1.xml><?xml version="1.0" encoding="utf-8"?>
-<ds:datastoreItem xmlns:ds="http://schemas.openxmlformats.org/officeDocument/2006/customXml" ds:itemID="{89ACC8F1-6D82-4E9B-9474-911651F8D953}">
+<ds:datastoreItem xmlns:ds="http://schemas.openxmlformats.org/officeDocument/2006/customXml" ds:itemID="{08971805-8498-45CD-AD36-311974FBE7AB}">
   <ds:schemaRefs>
     <ds:schemaRef ds:uri="http://schemas.openxmlformats.org/officeDocument/2006/bibliography"/>
   </ds:schemaRefs>

</xml_diff>